<commit_message>
refs #661 Projektplan fertig
</commit_message>
<xml_diff>
--- a/doc/Bericht/05_Technischer Bericht/02_Projektmanagement/Projektmanagement.docx
+++ b/doc/Bericht/05_Technischer Bericht/02_Projektmanagement/Projektmanagement.docx
@@ -140,21 +140,7 @@
     </w:p>
     <w:p>
       <w:r>
-        <w:t xml:space="preserve">Das Management des Projektes </w:t>
-      </w:r>
-      <w:r>
-        <w:t>Video Wall</w:t>
-      </w:r>
-      <w:r>
-        <w:t xml:space="preserve"> geschieht </w:t>
-      </w:r>
-      <w:proofErr w:type="gramStart"/>
-      <w:r>
-        <w:t>im</w:t>
-      </w:r>
-      <w:proofErr w:type="gramEnd"/>
-      <w:r>
-        <w:t xml:space="preserve"> </w:t>
+        <w:t xml:space="preserve">Das Management des Projektes Video Wall geschieht im </w:t>
       </w:r>
       <w:proofErr w:type="spellStart"/>
       <w:r>
@@ -162,16 +148,13 @@
       </w:r>
       <w:proofErr w:type="spellEnd"/>
       <w:r>
-        <w:t xml:space="preserve">. Auf der Website </w:t>
+        <w:t xml:space="preserve"> (</w:t>
       </w:r>
       <w:r>
         <w:t>https://redmine.elmermx.ch/</w:t>
       </w:r>
       <w:r>
-        <w:t xml:space="preserve"> steht der detaillierte Projektplan zur Verfügung</w:t>
-      </w:r>
-      <w:r>
-        <w:t>.</w:t>
+        <w:t>).</w:t>
       </w:r>
       <w:r>
         <w:t xml:space="preserve"> </w:t>
@@ -182,65 +165,329 @@
         <w:pStyle w:val="Heading3"/>
       </w:pPr>
       <w:r>
-        <w:t>Meilensteine</w:t>
+        <w:t>Releases</w:t>
       </w:r>
     </w:p>
     <w:p>
       <w:r>
-        <w:t>16. Juni 2012</w:t>
-      </w:r>
-      <w:r>
-        <w:tab/>
-        <w:t>Abgabe der Bachelorarbeit Video Wall</w:t>
+        <w:t xml:space="preserve">Da das Projekt nach dem Vorgehensmodell </w:t>
+      </w:r>
+      <w:proofErr w:type="spellStart"/>
+      <w:r>
+        <w:t>Scrum</w:t>
+      </w:r>
+      <w:proofErr w:type="spellEnd"/>
+      <w:r>
+        <w:t xml:space="preserve"> (siehe Unterkapitel</w:t>
+      </w:r>
+      <w:r>
+        <w:t xml:space="preserve"> </w:t>
+      </w:r>
+      <w:r>
+        <w:fldChar w:fldCharType="begin"/>
+      </w:r>
+      <w:r>
+        <w:instrText xml:space="preserve"> REF _Ref317856722 \r \h </w:instrText>
+      </w:r>
+      <w:r>
+        <w:fldChar w:fldCharType="separate"/>
+      </w:r>
+      <w:r>
+        <w:t>I.5</w:t>
+      </w:r>
+      <w:r>
+        <w:fldChar w:fldCharType="end"/>
+      </w:r>
+      <w:r>
+        <w:t xml:space="preserve"> </w:t>
+      </w:r>
+      <w:r>
+        <w:fldChar w:fldCharType="begin"/>
+      </w:r>
+      <w:r>
+        <w:instrText xml:space="preserve"> REF _Ref317856722 \h </w:instrText>
+      </w:r>
+      <w:r>
+        <w:fldChar w:fldCharType="separate"/>
+      </w:r>
+      <w:r>
+        <w:t>Vorgehensmodell</w:t>
+      </w:r>
+      <w:r>
+        <w:fldChar w:fldCharType="end"/>
+      </w:r>
+      <w:r>
+        <w:t>) durchgeführt wird,  gibt es nur zu Projektende einen Release.</w:t>
       </w:r>
     </w:p>
     <w:p>
-      <w:pPr>
-        <w:pStyle w:val="Heading3"/>
-      </w:pPr>
-      <w:r>
-        <w:t>Meetings</w:t>
+      <w:r>
+        <w:t>Während des Projekts wird immer am Ende eines Sprints ein voll lauffähiger Prototyp vorliegen.</w:t>
       </w:r>
     </w:p>
     <w:p>
       <w:r>
-        <w:t xml:space="preserve">Das wöchentliche Meeting mit Markus Stolze findet jeweils </w:t>
-      </w:r>
-      <w:r>
-        <w:t>freitags</w:t>
-      </w:r>
-      <w:r>
-        <w:t xml:space="preserve"> um 11:00 Uhr statt.</w:t>
-      </w:r>
+        <w:t>Folgender Release ist vorgesehen:</w:t>
+      </w:r>
+    </w:p>
+    <w:tbl>
+      <w:tblPr>
+        <w:tblStyle w:val="MediumShading1-Accent1"/>
+        <w:tblW w:w="0" w:type="auto"/>
+        <w:tblInd w:w="108" w:type="dxa"/>
+        <w:tblLook w:val="04A0" w:firstRow="1" w:lastRow="0" w:firstColumn="1" w:lastColumn="0" w:noHBand="0" w:noVBand="1"/>
+      </w:tblPr>
+      <w:tblGrid>
+        <w:gridCol w:w="1480"/>
+        <w:gridCol w:w="1922"/>
+        <w:gridCol w:w="4111"/>
+        <w:gridCol w:w="1667"/>
+      </w:tblGrid>
+      <w:tr>
+        <w:trPr>
+          <w:cnfStyle w:val="100000000000" w:firstRow="1" w:lastRow="0" w:firstColumn="0" w:lastColumn="0" w:oddVBand="0" w:evenVBand="0" w:oddHBand="0" w:evenHBand="0" w:firstRowFirstColumn="0" w:firstRowLastColumn="0" w:lastRowFirstColumn="0" w:lastRowLastColumn="0"/>
+        </w:trPr>
+        <w:tc>
+          <w:tcPr>
+            <w:cnfStyle w:val="001000000000" w:firstRow="0" w:lastRow="0" w:firstColumn="1" w:lastColumn="0" w:oddVBand="0" w:evenVBand="0" w:oddHBand="0" w:evenHBand="0" w:firstRowFirstColumn="0" w:firstRowLastColumn="0" w:lastRowFirstColumn="0" w:lastRowLastColumn="0"/>
+            <w:tcW w:w="1480" w:type="dxa"/>
+          </w:tcPr>
+          <w:p>
+            <w:r>
+              <w:t>Version</w:t>
+            </w:r>
+          </w:p>
+        </w:tc>
+        <w:tc>
+          <w:tcPr>
+            <w:tcW w:w="1922" w:type="dxa"/>
+          </w:tcPr>
+          <w:p>
+            <w:pPr>
+              <w:cnfStyle w:val="100000000000" w:firstRow="1" w:lastRow="0" w:firstColumn="0" w:lastColumn="0" w:oddVBand="0" w:evenVBand="0" w:oddHBand="0" w:evenHBand="0" w:firstRowFirstColumn="0" w:firstRowLastColumn="0" w:lastRowFirstColumn="0" w:lastRowLastColumn="0"/>
+            </w:pPr>
+            <w:r>
+              <w:t>Typ</w:t>
+            </w:r>
+          </w:p>
+        </w:tc>
+        <w:tc>
+          <w:tcPr>
+            <w:tcW w:w="4111" w:type="dxa"/>
+          </w:tcPr>
+          <w:p>
+            <w:pPr>
+              <w:cnfStyle w:val="100000000000" w:firstRow="1" w:lastRow="0" w:firstColumn="0" w:lastColumn="0" w:oddVBand="0" w:evenVBand="0" w:oddHBand="0" w:evenHBand="0" w:firstRowFirstColumn="0" w:firstRowLastColumn="0" w:lastRowFirstColumn="0" w:lastRowLastColumn="0"/>
+            </w:pPr>
+            <w:r>
+              <w:t>Beschreibung</w:t>
+            </w:r>
+          </w:p>
+        </w:tc>
+        <w:tc>
+          <w:tcPr>
+            <w:tcW w:w="1667" w:type="dxa"/>
+          </w:tcPr>
+          <w:p>
+            <w:pPr>
+              <w:cnfStyle w:val="100000000000" w:firstRow="1" w:lastRow="0" w:firstColumn="0" w:lastColumn="0" w:oddVBand="0" w:evenVBand="0" w:oddHBand="0" w:evenHBand="0" w:firstRowFirstColumn="0" w:firstRowLastColumn="0" w:lastRowFirstColumn="0" w:lastRowLastColumn="0"/>
+            </w:pPr>
+            <w:r>
+              <w:t>Datum</w:t>
+            </w:r>
+          </w:p>
+        </w:tc>
+      </w:tr>
+      <w:tr>
+        <w:trPr>
+          <w:cnfStyle w:val="000000100000" w:firstRow="0" w:lastRow="0" w:firstColumn="0" w:lastColumn="0" w:oddVBand="0" w:evenVBand="0" w:oddHBand="1" w:evenHBand="0" w:firstRowFirstColumn="0" w:firstRowLastColumn="0" w:lastRowFirstColumn="0" w:lastRowLastColumn="0"/>
+        </w:trPr>
+        <w:tc>
+          <w:tcPr>
+            <w:cnfStyle w:val="001000000000" w:firstRow="0" w:lastRow="0" w:firstColumn="1" w:lastColumn="0" w:oddVBand="0" w:evenVBand="0" w:oddHBand="0" w:evenHBand="0" w:firstRowFirstColumn="0" w:firstRowLastColumn="0" w:lastRowFirstColumn="0" w:lastRowLastColumn="0"/>
+            <w:tcW w:w="1480" w:type="dxa"/>
+          </w:tcPr>
+          <w:p>
+            <w:pPr>
+              <w:rPr>
+                <w:b w:val="0"/>
+              </w:rPr>
+            </w:pPr>
+            <w:r>
+              <w:rPr>
+                <w:b w:val="0"/>
+              </w:rPr>
+              <w:t>1.0</w:t>
+            </w:r>
+          </w:p>
+        </w:tc>
+        <w:tc>
+          <w:tcPr>
+            <w:tcW w:w="1922" w:type="dxa"/>
+          </w:tcPr>
+          <w:p>
+            <w:pPr>
+              <w:cnfStyle w:val="000000100000" w:firstRow="0" w:lastRow="0" w:firstColumn="0" w:lastColumn="0" w:oddVBand="0" w:evenVBand="0" w:oddHBand="1" w:evenHBand="0" w:firstRowFirstColumn="0" w:firstRowLastColumn="0" w:lastRowFirstColumn="0" w:lastRowLastColumn="0"/>
+            </w:pPr>
+            <w:r>
+              <w:t>Finalversion</w:t>
+            </w:r>
+          </w:p>
+        </w:tc>
+        <w:tc>
+          <w:tcPr>
+            <w:tcW w:w="4111" w:type="dxa"/>
+          </w:tcPr>
+          <w:p>
+            <w:pPr>
+              <w:cnfStyle w:val="000000100000" w:firstRow="0" w:lastRow="0" w:firstColumn="0" w:lastColumn="0" w:oddVBand="0" w:evenVBand="0" w:oddHBand="1" w:evenHBand="0" w:firstRowFirstColumn="0" w:firstRowLastColumn="0" w:lastRowFirstColumn="0" w:lastRowLastColumn="0"/>
+            </w:pPr>
+            <w:r>
+              <w:t>Fertige Version, Bugs gefixt</w:t>
+            </w:r>
+          </w:p>
+        </w:tc>
+        <w:tc>
+          <w:tcPr>
+            <w:tcW w:w="1667" w:type="dxa"/>
+          </w:tcPr>
+          <w:p>
+            <w:pPr>
+              <w:cnfStyle w:val="000000100000" w:firstRow="0" w:lastRow="0" w:firstColumn="0" w:lastColumn="0" w:oddVBand="0" w:evenVBand="0" w:oddHBand="1" w:evenHBand="0" w:firstRowFirstColumn="0" w:firstRowLastColumn="0" w:lastRowFirstColumn="0" w:lastRowLastColumn="0"/>
+            </w:pPr>
+            <w:r>
+              <w:t>15.06.2012</w:t>
+            </w:r>
+          </w:p>
+        </w:tc>
+      </w:tr>
+    </w:tbl>
+    <w:p>
+      <w:pPr>
+        <w:pStyle w:val="Heading3"/>
+      </w:pPr>
+      <w:bookmarkStart w:id="1" w:name="_Toc311820644"/>
+      <w:r>
+        <w:t>Milestones</w:t>
+      </w:r>
+      <w:bookmarkEnd w:id="1"/>
     </w:p>
     <w:p>
-      <w:pPr>
-        <w:pStyle w:val="Heading3"/>
-      </w:pPr>
-      <w:r>
-        <w:t>Zeitplan und Zeiterfassung</w:t>
+      <w:r>
+        <w:t xml:space="preserve">Ein Milestone ereignet sich jeweils am Ende eines Sprints. Die Sprints wie auch die Milestones sind </w:t>
+      </w:r>
+      <w:proofErr w:type="gramStart"/>
+      <w:r>
+        <w:t>im</w:t>
+      </w:r>
+      <w:proofErr w:type="gramEnd"/>
+      <w:r>
+        <w:t xml:space="preserve"> </w:t>
+      </w:r>
+      <w:proofErr w:type="spellStart"/>
+      <w:r>
+        <w:t>Redmine</w:t>
+      </w:r>
+      <w:proofErr w:type="spellEnd"/>
+      <w:r>
+        <w:t xml:space="preserve"> dokumentiert.</w:t>
       </w:r>
     </w:p>
     <w:p>
       <w:r>
-        <w:t xml:space="preserve">Die einzelnen Arbeitspakete (Tickets) sind den jeweiligen Sprints zugeordnet. Das Projekt ist in sieben Sprints unterteilt. Das Ende eines Sprints entspricht jeweils einem Milestone. </w:t>
+        <w:t xml:space="preserve">Auf der Website </w:t>
+      </w:r>
+      <w:r>
+        <w:t>https://redmine.elmermx.ch/</w:t>
+      </w:r>
+      <w:r>
+        <w:t xml:space="preserve"> steht der detaillierte Projektplan zur Verfügung</w:t>
+      </w:r>
+      <w:r>
+        <w:t xml:space="preserve">. Die detaillierte Planung der jeweiligen Sprints erfolgt schrittweise nach dem Vorgehensmodell </w:t>
+      </w:r>
+      <w:proofErr w:type="spellStart"/>
+      <w:r>
+        <w:t>Scrum</w:t>
+      </w:r>
+      <w:proofErr w:type="spellEnd"/>
+      <w:r>
+        <w:t xml:space="preserve"> (siehe</w:t>
+      </w:r>
+      <w:r>
+        <w:t xml:space="preserve"> Unterkapitel </w:t>
+      </w:r>
+      <w:r>
+        <w:fldChar w:fldCharType="begin"/>
+      </w:r>
+      <w:r>
+        <w:instrText xml:space="preserve"> REF _Ref317856722 \r \h </w:instrText>
+      </w:r>
+      <w:r>
+        <w:fldChar w:fldCharType="separate"/>
+      </w:r>
+      <w:r>
+        <w:t>I.5</w:t>
+      </w:r>
+      <w:r>
+        <w:fldChar w:fldCharType="end"/>
+      </w:r>
+      <w:r>
+        <w:t xml:space="preserve"> </w:t>
+      </w:r>
+      <w:r>
+        <w:fldChar w:fldCharType="begin"/>
+      </w:r>
+      <w:r>
+        <w:instrText xml:space="preserve"> REF _Ref317856722 \h </w:instrText>
+      </w:r>
+      <w:r>
+        <w:fldChar w:fldCharType="separate"/>
+      </w:r>
+      <w:r>
+        <w:t>Vorgehensmodell</w:t>
+      </w:r>
+      <w:r>
+        <w:fldChar w:fldCharType="end"/>
+      </w:r>
+      <w:r>
+        <w:t>).</w:t>
       </w:r>
     </w:p>
     <w:p>
-      <w:r>
-        <w:t xml:space="preserve">Die komplette Zeitplanung und die Zeiterfassung werden auf dem </w:t>
-      </w:r>
-      <w:proofErr w:type="spellStart"/>
-      <w:r>
-        <w:t>Redmine</w:t>
-      </w:r>
-      <w:proofErr w:type="spellEnd"/>
-      <w:r>
-        <w:t>-Server durchgeführt. Für jedes Arbeitspaket wird der Zeitaufwand geschätzt und ein Ticket erstellt. Diese Tickets werden den jeweiligen Sprints zugeordnet. Wurde an einem Ticket gearbeitet, wird die dafür aufgewendete Zeit auf das Ticket gebucht. Die Erfassung der Zeit für die jeweilig bearbeiteten Tickets geschieht sofort nach Abschluss der Arbeiten. Somit ist die Zeiterfassung stets aktuell.</w:t>
+      <w:pPr>
+        <w:pStyle w:val="Heading3"/>
+      </w:pPr>
+      <w:r>
+        <w:t>Zeitplan und Zeiterfassung</w:t>
       </w:r>
     </w:p>
     <w:p>
       <w:r>
+        <w:t xml:space="preserve">Die einzelnen Arbeitspakete (Tickets) sind den jeweiligen Sprints zugeordnet. Das Projekt ist in </w:t>
+      </w:r>
+      <w:r>
+        <w:t>vierzehn</w:t>
+      </w:r>
+      <w:r>
+        <w:t xml:space="preserve"> Sprints unterteilt. Das Ende eines Sprints entspricht jeweils einem Milestone. </w:t>
+      </w:r>
+    </w:p>
+    <w:p>
+      <w:r>
+        <w:t xml:space="preserve">Die komplette Zeitplanung und die Zeiterfassung werden auf dem </w:t>
+      </w:r>
+      <w:proofErr w:type="spellStart"/>
+      <w:r>
+        <w:t>Redmine</w:t>
+      </w:r>
+      <w:proofErr w:type="spellEnd"/>
+      <w:r>
+        <w:t>-Server durchgeführt. Für jedes Arbeitspaket wird der Zeitaufwand geschätzt und ein Ticket erstellt. Diese Tickets werden den jeweiligen Sprints zugeordnet. Wurde an einem Ticket gearbeitet, wird die dafür aufgewendete Zeit auf das Ticket gebucht. Die Erfassung der Zeit für die jeweilig bearbeiteten Tickets geschieht sofort nach Abschluss der Arbeiten. Somit ist die Zeiterfassung stets aktuell.</w:t>
+      </w:r>
+    </w:p>
+    <w:p>
+      <w:r>
         <w:t xml:space="preserve">Die Reportfunktion bietet einen Überblick über den geplanten und tatsächlichen Zeitaufwand vermitteln. Zudem ist es möglich, den Arbeitsaufwand mittels einer </w:t>
       </w:r>
       <w:proofErr w:type="spellStart"/>
@@ -251,6 +498,8 @@
       <w:r>
         <w:t>-Datei zu exportieren und z.B. in Excel anschaulich darzustellen.</w:t>
       </w:r>
+      <w:bookmarkStart w:id="2" w:name="_GoBack"/>
+      <w:bookmarkEnd w:id="2"/>
     </w:p>
     <w:p>
       <w:pPr>
@@ -292,7 +541,7 @@
           <w:szCs w:val="22"/>
         </w:rPr>
       </w:pPr>
-      <w:bookmarkStart w:id="1" w:name="_Toc311820647"/>
+      <w:bookmarkStart w:id="3" w:name="_Toc311820647"/>
       <w:r>
         <w:br w:type="page"/>
       </w:r>
@@ -314,7 +563,7 @@
       <w:r>
         <w:t>rganisation</w:t>
       </w:r>
-      <w:bookmarkEnd w:id="1"/>
+      <w:bookmarkEnd w:id="3"/>
     </w:p>
     <w:p>
       <w:pPr>
@@ -331,17 +580,17 @@
       <w:pPr>
         <w:pStyle w:val="Heading4"/>
       </w:pPr>
-      <w:bookmarkStart w:id="2" w:name="_Toc286936096"/>
-      <w:bookmarkStart w:id="3" w:name="_Toc287278360"/>
-      <w:bookmarkStart w:id="4" w:name="_Toc294608293"/>
-      <w:bookmarkStart w:id="5" w:name="_Toc311820649"/>
+      <w:bookmarkStart w:id="4" w:name="_Toc286936096"/>
+      <w:bookmarkStart w:id="5" w:name="_Toc287278360"/>
+      <w:bookmarkStart w:id="6" w:name="_Toc294608293"/>
+      <w:bookmarkStart w:id="7" w:name="_Toc311820649"/>
       <w:r>
         <w:rPr>
           <w:noProof/>
           <w:lang w:eastAsia="de-CH"/>
         </w:rPr>
         <w:drawing>
-          <wp:anchor distT="0" distB="0" distL="114300" distR="114300" simplePos="0" relativeHeight="251659264" behindDoc="0" locked="0" layoutInCell="1" allowOverlap="1" wp14:anchorId="0A845EA4" wp14:editId="132F735A">
+          <wp:anchor distT="0" distB="0" distL="114300" distR="114300" simplePos="0" relativeHeight="251659264" behindDoc="0" locked="0" layoutInCell="1" allowOverlap="1" wp14:anchorId="20D59AFB" wp14:editId="3DA7601B">
             <wp:simplePos x="0" y="0"/>
             <wp:positionH relativeFrom="column">
               <wp:posOffset>4966611</wp:posOffset>
@@ -404,15 +653,12 @@
         </w:drawing>
       </w:r>
       <w:r>
-        <w:t>Lukas Elmer (Abk. LE</w:t>
-      </w:r>
-      <w:r>
-        <w:t>)</w:t>
-      </w:r>
-      <w:bookmarkEnd w:id="2"/>
-      <w:bookmarkEnd w:id="3"/>
+        <w:t>Lukas Elmer (Abk. LE)</w:t>
+      </w:r>
       <w:bookmarkEnd w:id="4"/>
       <w:bookmarkEnd w:id="5"/>
+      <w:bookmarkEnd w:id="6"/>
+      <w:bookmarkEnd w:id="7"/>
     </w:p>
     <w:p>
       <w:pPr>
@@ -478,7 +724,7 @@
       <w:r>
         <w:t>Rolle/</w:t>
       </w:r>
-      <w:bookmarkStart w:id="6" w:name="_Toc286936097"/>
+      <w:bookmarkStart w:id="8" w:name="_Toc286936097"/>
       <w:r>
         <w:t>Verantwortlichkeiten:</w:t>
       </w:r>
@@ -535,16 +781,16 @@
       <w:pPr>
         <w:pStyle w:val="Heading4"/>
       </w:pPr>
-      <w:bookmarkStart w:id="7" w:name="_Toc287278361"/>
-      <w:bookmarkStart w:id="8" w:name="_Toc294608294"/>
-      <w:bookmarkStart w:id="9" w:name="_Toc311820650"/>
+      <w:bookmarkStart w:id="9" w:name="_Toc287278361"/>
+      <w:bookmarkStart w:id="10" w:name="_Toc294608294"/>
+      <w:bookmarkStart w:id="11" w:name="_Toc311820650"/>
       <w:r>
         <w:rPr>
           <w:noProof/>
           <w:lang w:eastAsia="de-CH"/>
         </w:rPr>
         <w:drawing>
-          <wp:anchor distT="0" distB="0" distL="114300" distR="114300" simplePos="0" relativeHeight="251660288" behindDoc="0" locked="0" layoutInCell="1" allowOverlap="1" wp14:anchorId="47251B96" wp14:editId="75A02F18">
+          <wp:anchor distT="0" distB="0" distL="114300" distR="114300" simplePos="0" relativeHeight="251660288" behindDoc="0" locked="0" layoutInCell="1" allowOverlap="1" wp14:anchorId="591ECC3D" wp14:editId="0D8E3799">
             <wp:simplePos x="0" y="0"/>
             <wp:positionH relativeFrom="column">
               <wp:posOffset>5014319</wp:posOffset>
@@ -613,15 +859,12 @@
         <w:t>Heidt</w:t>
       </w:r>
       <w:r>
-        <w:t xml:space="preserve"> (Abk. CH</w:t>
-      </w:r>
-      <w:r>
-        <w:t>)</w:t>
-      </w:r>
-      <w:bookmarkEnd w:id="6"/>
-      <w:bookmarkEnd w:id="7"/>
+        <w:t xml:space="preserve"> (Abk. CH)</w:t>
+      </w:r>
       <w:bookmarkEnd w:id="8"/>
       <w:bookmarkEnd w:id="9"/>
+      <w:bookmarkEnd w:id="10"/>
+      <w:bookmarkEnd w:id="11"/>
     </w:p>
     <w:p>
       <w:pPr>
@@ -632,13 +875,7 @@
       </w:r>
       <w:r>
         <w:tab/>
-        <w:t>Java, HTML/CSS, C++</w:t>
-      </w:r>
-      <w:r>
-        <w:t>, C#</w:t>
-      </w:r>
-      <w:r>
-        <w:t xml:space="preserve">, </w:t>
+        <w:t xml:space="preserve">Java, HTML/CSS, C++, C#, </w:t>
       </w:r>
       <w:proofErr w:type="spellStart"/>
       <w:r>
@@ -651,17 +888,11 @@
         <w:ind w:left="2381" w:hanging="2381"/>
       </w:pPr>
       <w:r>
-        <w:t>Rolle/Verantwor</w:t>
-      </w:r>
-      <w:r>
-        <w:t>tlichkeiten:</w:t>
+        <w:t>Rolle/Verantwortlichkeiten:</w:t>
       </w:r>
       <w:r>
         <w:tab/>
-        <w:t>Grafisches Design</w:t>
-      </w:r>
-      <w:r>
-        <w:t>, Risikomanagement</w:t>
+        <w:t>Grafisches Design, Risikomanagement</w:t>
       </w:r>
       <w:r>
         <w:t xml:space="preserve">, </w:t>
@@ -674,8 +905,6 @@
       </w:r>
       <w:r>
         <w:br/>
-      </w:r>
-      <w:r>
         <w:t>Sitzungsprotokollierung</w:t>
       </w:r>
     </w:p>
@@ -693,8 +922,6 @@
       <w:r>
         <w:t xml:space="preserve"> </w:t>
       </w:r>
-      <w:bookmarkStart w:id="10" w:name="_GoBack"/>
-      <w:bookmarkEnd w:id="10"/>
     </w:p>
     <w:p>
       <w:pPr>
@@ -716,15 +943,15 @@
       <w:pPr>
         <w:pStyle w:val="Heading4"/>
       </w:pPr>
-      <w:bookmarkStart w:id="11" w:name="_Toc294608296"/>
-      <w:bookmarkStart w:id="12" w:name="_Toc311820651"/>
+      <w:bookmarkStart w:id="12" w:name="_Toc294608296"/>
+      <w:bookmarkStart w:id="13" w:name="_Toc311820651"/>
       <w:r>
         <w:rPr>
           <w:noProof/>
           <w:lang w:eastAsia="de-CH"/>
         </w:rPr>
         <w:drawing>
-          <wp:anchor distT="0" distB="0" distL="114300" distR="114300" simplePos="0" relativeHeight="251661312" behindDoc="0" locked="0" layoutInCell="1" allowOverlap="1" wp14:anchorId="037D9E37" wp14:editId="052B634C">
+          <wp:anchor distT="0" distB="0" distL="114300" distR="114300" simplePos="0" relativeHeight="251661312" behindDoc="0" locked="0" layoutInCell="1" allowOverlap="1" wp14:anchorId="23F7B097" wp14:editId="703E59AF">
             <wp:simplePos x="0" y="0"/>
             <wp:positionH relativeFrom="column">
               <wp:posOffset>4942205</wp:posOffset>
@@ -802,13 +1029,10 @@
       </w:r>
       <w:proofErr w:type="spellEnd"/>
       <w:r>
-        <w:t xml:space="preserve"> (Abk. DT</w:t>
-      </w:r>
-      <w:r>
-        <w:t>)</w:t>
-      </w:r>
-      <w:bookmarkEnd w:id="11"/>
+        <w:t xml:space="preserve"> (Abk. DT)</w:t>
+      </w:r>
       <w:bookmarkEnd w:id="12"/>
+      <w:bookmarkEnd w:id="13"/>
     </w:p>
     <w:p>
       <w:pPr>
@@ -819,10 +1043,7 @@
       </w:r>
       <w:r>
         <w:tab/>
-        <w:t>Java, HTML/CSS, C++</w:t>
-      </w:r>
-      <w:r>
-        <w:t>, C#</w:t>
+        <w:t>Java, HTML/CSS, C++, C#</w:t>
       </w:r>
     </w:p>
     <w:p>
@@ -946,19 +1167,840 @@
       <w:pPr>
         <w:pStyle w:val="Heading2"/>
       </w:pPr>
-      <w:bookmarkStart w:id="13" w:name="_Ref305340545"/>
-      <w:bookmarkStart w:id="14" w:name="_Ref305340551"/>
-      <w:bookmarkStart w:id="15" w:name="_Toc311820652"/>
+      <w:bookmarkStart w:id="14" w:name="_Ref305340545"/>
+      <w:bookmarkStart w:id="15" w:name="_Ref305340551"/>
+      <w:bookmarkStart w:id="16" w:name="_Toc311820652"/>
       <w:r>
         <w:t>Risiken</w:t>
       </w:r>
-      <w:bookmarkEnd w:id="13"/>
       <w:bookmarkEnd w:id="14"/>
       <w:bookmarkEnd w:id="15"/>
+      <w:bookmarkEnd w:id="16"/>
     </w:p>
     <w:p>
       <w:r>
         <w:t>Das Risikomanagement befindet sich im Anhang.</w:t>
+      </w:r>
+    </w:p>
+    <w:p/>
+    <w:p>
+      <w:pPr>
+        <w:rPr>
+          <w:rFonts w:asciiTheme="majorHAnsi" w:hAnsiTheme="majorHAnsi"/>
+          <w:b/>
+          <w:color w:val="FFFFFF" w:themeColor="background1"/>
+          <w:spacing w:val="15"/>
+          <w:sz w:val="24"/>
+          <w:szCs w:val="22"/>
+        </w:rPr>
+      </w:pPr>
+      <w:bookmarkStart w:id="17" w:name="_Ref304898017"/>
+      <w:bookmarkStart w:id="18" w:name="_Ref304898023"/>
+      <w:bookmarkStart w:id="19" w:name="_Toc311820653"/>
+      <w:r>
+        <w:br w:type="page"/>
+      </w:r>
+    </w:p>
+    <w:p>
+      <w:pPr>
+        <w:pStyle w:val="Heading2"/>
+      </w:pPr>
+      <w:bookmarkStart w:id="20" w:name="_Ref317856722"/>
+      <w:r>
+        <w:lastRenderedPageBreak/>
+        <w:t>Vorgehensmodell</w:t>
+      </w:r>
+      <w:bookmarkEnd w:id="17"/>
+      <w:bookmarkEnd w:id="18"/>
+      <w:bookmarkEnd w:id="19"/>
+      <w:bookmarkEnd w:id="20"/>
+    </w:p>
+    <w:p>
+      <w:r>
+        <w:t>F</w:t>
+      </w:r>
+      <w:r>
+        <w:t xml:space="preserve">ür das Projekt </w:t>
+      </w:r>
+      <w:r>
+        <w:t>Video Wall</w:t>
+      </w:r>
+      <w:r>
+        <w:t xml:space="preserve"> wird hauptsächlich der </w:t>
+      </w:r>
+      <w:r>
+        <w:t xml:space="preserve">Ansatz von </w:t>
+      </w:r>
+      <w:proofErr w:type="spellStart"/>
+      <w:r>
+        <w:t>Scrum</w:t>
+      </w:r>
+      <w:proofErr w:type="spellEnd"/>
+      <w:r>
+        <w:t xml:space="preserve"> verfolgt, weil dieses Vorgehensmodell</w:t>
+      </w:r>
+      <w:r>
+        <w:t xml:space="preserve"> </w:t>
+      </w:r>
+      <w:r>
+        <w:t>auf die Eigen</w:t>
+      </w:r>
+      <w:r>
+        <w:t xml:space="preserve">organisation der einzelnen </w:t>
+      </w:r>
+      <w:r>
+        <w:t>Teammitglieder ausgerichtet und äusserst produktiv ist, da Overhead so weit wie möglich reduziert wird.</w:t>
+      </w:r>
+    </w:p>
+    <w:p>
+      <w:r>
+        <w:t xml:space="preserve">Die nachfolgende Tabelle zeigt auf, welche Elemente (Rollen, Meetings und Artefakte) von </w:t>
+      </w:r>
+      <w:proofErr w:type="spellStart"/>
+      <w:r>
+        <w:t>Scrum</w:t>
+      </w:r>
+      <w:proofErr w:type="spellEnd"/>
+      <w:r>
+        <w:t xml:space="preserve"> wie gehandhabt werden.</w:t>
+      </w:r>
+    </w:p>
+    <w:tbl>
+      <w:tblPr>
+        <w:tblStyle w:val="MediumShading1-Accent1"/>
+        <w:tblW w:w="0" w:type="auto"/>
+        <w:tblInd w:w="108" w:type="dxa"/>
+        <w:tblLook w:val="04A0" w:firstRow="1" w:lastRow="0" w:firstColumn="1" w:lastColumn="0" w:noHBand="0" w:noVBand="1"/>
+      </w:tblPr>
+      <w:tblGrid>
+        <w:gridCol w:w="1985"/>
+        <w:gridCol w:w="7195"/>
+      </w:tblGrid>
+      <w:tr>
+        <w:trPr>
+          <w:cnfStyle w:val="100000000000" w:firstRow="1" w:lastRow="0" w:firstColumn="0" w:lastColumn="0" w:oddVBand="0" w:evenVBand="0" w:oddHBand="0" w:evenHBand="0" w:firstRowFirstColumn="0" w:firstRowLastColumn="0" w:lastRowFirstColumn="0" w:lastRowLastColumn="0"/>
+        </w:trPr>
+        <w:tc>
+          <w:tcPr>
+            <w:cnfStyle w:val="001000000000" w:firstRow="0" w:lastRow="0" w:firstColumn="1" w:lastColumn="0" w:oddVBand="0" w:evenVBand="0" w:oddHBand="0" w:evenHBand="0" w:firstRowFirstColumn="0" w:firstRowLastColumn="0" w:lastRowFirstColumn="0" w:lastRowLastColumn="0"/>
+            <w:tcW w:w="1985" w:type="dxa"/>
+          </w:tcPr>
+          <w:p>
+            <w:proofErr w:type="spellStart"/>
+            <w:r>
+              <w:t>Scrum</w:t>
+            </w:r>
+            <w:proofErr w:type="spellEnd"/>
+            <w:r>
+              <w:t>-Element</w:t>
+            </w:r>
+          </w:p>
+        </w:tc>
+        <w:tc>
+          <w:tcPr>
+            <w:tcW w:w="7195" w:type="dxa"/>
+          </w:tcPr>
+          <w:p>
+            <w:pPr>
+              <w:cnfStyle w:val="100000000000" w:firstRow="1" w:lastRow="0" w:firstColumn="0" w:lastColumn="0" w:oddVBand="0" w:evenVBand="0" w:oddHBand="0" w:evenHBand="0" w:firstRowFirstColumn="0" w:firstRowLastColumn="0" w:lastRowFirstColumn="0" w:lastRowLastColumn="0"/>
+              <w:rPr>
+                <w:b w:val="0"/>
+                <w:bCs w:val="0"/>
+              </w:rPr>
+            </w:pPr>
+            <w:r>
+              <w:t>Umsetzung</w:t>
+            </w:r>
+          </w:p>
+        </w:tc>
+      </w:tr>
+      <w:tr>
+        <w:trPr>
+          <w:cnfStyle w:val="000000100000" w:firstRow="0" w:lastRow="0" w:firstColumn="0" w:lastColumn="0" w:oddVBand="0" w:evenVBand="0" w:oddHBand="1" w:evenHBand="0" w:firstRowFirstColumn="0" w:firstRowLastColumn="0" w:lastRowFirstColumn="0" w:lastRowLastColumn="0"/>
+        </w:trPr>
+        <w:tc>
+          <w:tcPr>
+            <w:cnfStyle w:val="001000000000" w:firstRow="0" w:lastRow="0" w:firstColumn="1" w:lastColumn="0" w:oddVBand="0" w:evenVBand="0" w:oddHBand="0" w:evenHBand="0" w:firstRowFirstColumn="0" w:firstRowLastColumn="0" w:lastRowFirstColumn="0" w:lastRowLastColumn="0"/>
+            <w:tcW w:w="1985" w:type="dxa"/>
+          </w:tcPr>
+          <w:p>
+            <w:r>
+              <w:t>Rollen</w:t>
+            </w:r>
+          </w:p>
+        </w:tc>
+        <w:tc>
+          <w:tcPr>
+            <w:tcW w:w="7195" w:type="dxa"/>
+          </w:tcPr>
+          <w:p>
+            <w:pPr>
+              <w:cnfStyle w:val="000000100000" w:firstRow="0" w:lastRow="0" w:firstColumn="0" w:lastColumn="0" w:oddVBand="0" w:evenVBand="0" w:oddHBand="1" w:evenHBand="0" w:firstRowFirstColumn="0" w:firstRowLastColumn="0" w:lastRowFirstColumn="0" w:lastRowLastColumn="0"/>
+            </w:pPr>
+          </w:p>
+        </w:tc>
+      </w:tr>
+      <w:tr>
+        <w:trPr>
+          <w:cnfStyle w:val="000000010000" w:firstRow="0" w:lastRow="0" w:firstColumn="0" w:lastColumn="0" w:oddVBand="0" w:evenVBand="0" w:oddHBand="0" w:evenHBand="1" w:firstRowFirstColumn="0" w:firstRowLastColumn="0" w:lastRowFirstColumn="0" w:lastRowLastColumn="0"/>
+        </w:trPr>
+        <w:tc>
+          <w:tcPr>
+            <w:cnfStyle w:val="001000000000" w:firstRow="0" w:lastRow="0" w:firstColumn="1" w:lastColumn="0" w:oddVBand="0" w:evenVBand="0" w:oddHBand="0" w:evenHBand="0" w:firstRowFirstColumn="0" w:firstRowLastColumn="0" w:lastRowFirstColumn="0" w:lastRowLastColumn="0"/>
+            <w:tcW w:w="1985" w:type="dxa"/>
+          </w:tcPr>
+          <w:p>
+            <w:pPr>
+              <w:rPr>
+                <w:b w:val="0"/>
+              </w:rPr>
+            </w:pPr>
+            <w:proofErr w:type="spellStart"/>
+            <w:r>
+              <w:rPr>
+                <w:b w:val="0"/>
+              </w:rPr>
+              <w:t>Product</w:t>
+            </w:r>
+            <w:proofErr w:type="spellEnd"/>
+            <w:r>
+              <w:rPr>
+                <w:b w:val="0"/>
+              </w:rPr>
+              <w:t xml:space="preserve"> </w:t>
+            </w:r>
+            <w:proofErr w:type="spellStart"/>
+            <w:r>
+              <w:rPr>
+                <w:b w:val="0"/>
+              </w:rPr>
+              <w:t>Owner</w:t>
+            </w:r>
+            <w:proofErr w:type="spellEnd"/>
+            <w:r>
+              <w:rPr>
+                <w:b w:val="0"/>
+              </w:rPr>
+              <w:t xml:space="preserve">, </w:t>
+            </w:r>
+            <w:proofErr w:type="spellStart"/>
+            <w:r>
+              <w:rPr>
+                <w:b w:val="0"/>
+              </w:rPr>
+              <w:t>Scrum</w:t>
+            </w:r>
+            <w:proofErr w:type="spellEnd"/>
+            <w:r>
+              <w:rPr>
+                <w:b w:val="0"/>
+              </w:rPr>
+              <w:t xml:space="preserve"> Master</w:t>
+            </w:r>
+          </w:p>
+        </w:tc>
+        <w:tc>
+          <w:tcPr>
+            <w:tcW w:w="7195" w:type="dxa"/>
+          </w:tcPr>
+          <w:p>
+            <w:pPr>
+              <w:cnfStyle w:val="000000010000" w:firstRow="0" w:lastRow="0" w:firstColumn="0" w:lastColumn="0" w:oddVBand="0" w:evenVBand="0" w:oddHBand="0" w:evenHBand="1" w:firstRowFirstColumn="0" w:firstRowLastColumn="0" w:lastRowFirstColumn="0" w:lastRowLastColumn="0"/>
+            </w:pPr>
+            <w:r>
+              <w:t xml:space="preserve">Diese Rollen können personalbedingt nicht besetzt werden. Die Aufgaben des </w:t>
+            </w:r>
+            <w:proofErr w:type="spellStart"/>
+            <w:r>
+              <w:t>Product</w:t>
+            </w:r>
+            <w:proofErr w:type="spellEnd"/>
+            <w:r>
+              <w:t xml:space="preserve"> </w:t>
+            </w:r>
+            <w:proofErr w:type="spellStart"/>
+            <w:r>
+              <w:t>Owners</w:t>
+            </w:r>
+            <w:proofErr w:type="spellEnd"/>
+            <w:r>
+              <w:t xml:space="preserve"> und des </w:t>
+            </w:r>
+            <w:proofErr w:type="spellStart"/>
+            <w:r>
+              <w:t>Scrum</w:t>
+            </w:r>
+            <w:proofErr w:type="spellEnd"/>
+            <w:r>
+              <w:t xml:space="preserve"> Masters werden vom Entwicklungsteam übernommen.</w:t>
+            </w:r>
+          </w:p>
+        </w:tc>
+      </w:tr>
+      <w:tr>
+        <w:trPr>
+          <w:cnfStyle w:val="000000100000" w:firstRow="0" w:lastRow="0" w:firstColumn="0" w:lastColumn="0" w:oddVBand="0" w:evenVBand="0" w:oddHBand="1" w:evenHBand="0" w:firstRowFirstColumn="0" w:firstRowLastColumn="0" w:lastRowFirstColumn="0" w:lastRowLastColumn="0"/>
+        </w:trPr>
+        <w:tc>
+          <w:tcPr>
+            <w:cnfStyle w:val="001000000000" w:firstRow="0" w:lastRow="0" w:firstColumn="1" w:lastColumn="0" w:oddVBand="0" w:evenVBand="0" w:oddHBand="0" w:evenHBand="0" w:firstRowFirstColumn="0" w:firstRowLastColumn="0" w:lastRowFirstColumn="0" w:lastRowLastColumn="0"/>
+            <w:tcW w:w="1985" w:type="dxa"/>
+          </w:tcPr>
+          <w:p>
+            <w:r>
+              <w:t>Meetings</w:t>
+            </w:r>
+          </w:p>
+        </w:tc>
+        <w:tc>
+          <w:tcPr>
+            <w:tcW w:w="7195" w:type="dxa"/>
+          </w:tcPr>
+          <w:p>
+            <w:pPr>
+              <w:cnfStyle w:val="000000100000" w:firstRow="0" w:lastRow="0" w:firstColumn="0" w:lastColumn="0" w:oddVBand="0" w:evenVBand="0" w:oddHBand="1" w:evenHBand="0" w:firstRowFirstColumn="0" w:firstRowLastColumn="0" w:lastRowFirstColumn="0" w:lastRowLastColumn="0"/>
+              <w:rPr>
+                <w:lang w:val="en-US"/>
+              </w:rPr>
+            </w:pPr>
+          </w:p>
+        </w:tc>
+      </w:tr>
+      <w:tr>
+        <w:trPr>
+          <w:cnfStyle w:val="000000010000" w:firstRow="0" w:lastRow="0" w:firstColumn="0" w:lastColumn="0" w:oddVBand="0" w:evenVBand="0" w:oddHBand="0" w:evenHBand="1" w:firstRowFirstColumn="0" w:firstRowLastColumn="0" w:lastRowFirstColumn="0" w:lastRowLastColumn="0"/>
+        </w:trPr>
+        <w:tc>
+          <w:tcPr>
+            <w:cnfStyle w:val="001000000000" w:firstRow="0" w:lastRow="0" w:firstColumn="1" w:lastColumn="0" w:oddVBand="0" w:evenVBand="0" w:oddHBand="0" w:evenHBand="0" w:firstRowFirstColumn="0" w:firstRowLastColumn="0" w:lastRowFirstColumn="0" w:lastRowLastColumn="0"/>
+            <w:tcW w:w="1985" w:type="dxa"/>
+          </w:tcPr>
+          <w:p>
+            <w:pPr>
+              <w:rPr>
+                <w:b w:val="0"/>
+              </w:rPr>
+            </w:pPr>
+            <w:r>
+              <w:rPr>
+                <w:b w:val="0"/>
+              </w:rPr>
+              <w:t>Sprint Planung</w:t>
+            </w:r>
+          </w:p>
+        </w:tc>
+        <w:tc>
+          <w:tcPr>
+            <w:tcW w:w="7195" w:type="dxa"/>
+          </w:tcPr>
+          <w:p>
+            <w:pPr>
+              <w:cnfStyle w:val="000000010000" w:firstRow="0" w:lastRow="0" w:firstColumn="0" w:lastColumn="0" w:oddVBand="0" w:evenVBand="0" w:oddHBand="0" w:evenHBand="1" w:firstRowFirstColumn="0" w:firstRowLastColumn="0" w:lastRowFirstColumn="0" w:lastRowLastColumn="0"/>
+            </w:pPr>
+            <w:r>
+              <w:t xml:space="preserve">Die Planung des </w:t>
+            </w:r>
+            <w:r>
+              <w:t>darauf folgenden Sprints wird zu Ende des gegenwärtigen Sprints durchgeführt.</w:t>
+            </w:r>
+          </w:p>
+        </w:tc>
+      </w:tr>
+      <w:tr>
+        <w:trPr>
+          <w:cnfStyle w:val="000000100000" w:firstRow="0" w:lastRow="0" w:firstColumn="0" w:lastColumn="0" w:oddVBand="0" w:evenVBand="0" w:oddHBand="1" w:evenHBand="0" w:firstRowFirstColumn="0" w:firstRowLastColumn="0" w:lastRowFirstColumn="0" w:lastRowLastColumn="0"/>
+        </w:trPr>
+        <w:tc>
+          <w:tcPr>
+            <w:cnfStyle w:val="001000000000" w:firstRow="0" w:lastRow="0" w:firstColumn="1" w:lastColumn="0" w:oddVBand="0" w:evenVBand="0" w:oddHBand="0" w:evenHBand="0" w:firstRowFirstColumn="0" w:firstRowLastColumn="0" w:lastRowFirstColumn="0" w:lastRowLastColumn="0"/>
+            <w:tcW w:w="1985" w:type="dxa"/>
+          </w:tcPr>
+          <w:p>
+            <w:pPr>
+              <w:rPr>
+                <w:b w:val="0"/>
+              </w:rPr>
+            </w:pPr>
+            <w:r>
+              <w:rPr>
+                <w:b w:val="0"/>
+              </w:rPr>
+              <w:t xml:space="preserve">Daily </w:t>
+            </w:r>
+            <w:proofErr w:type="spellStart"/>
+            <w:r>
+              <w:rPr>
+                <w:b w:val="0"/>
+              </w:rPr>
+              <w:t>Scrum</w:t>
+            </w:r>
+            <w:proofErr w:type="spellEnd"/>
+          </w:p>
+        </w:tc>
+        <w:tc>
+          <w:tcPr>
+            <w:tcW w:w="7195" w:type="dxa"/>
+          </w:tcPr>
+          <w:p>
+            <w:pPr>
+              <w:cnfStyle w:val="000000100000" w:firstRow="0" w:lastRow="0" w:firstColumn="0" w:lastColumn="0" w:oddVBand="0" w:evenVBand="0" w:oddHBand="1" w:evenHBand="0" w:firstRowFirstColumn="0" w:firstRowLastColumn="0" w:lastRowFirstColumn="0" w:lastRowLastColumn="0"/>
+            </w:pPr>
+            <w:r>
+              <w:t xml:space="preserve">Das Meeting wird jeweils </w:t>
+            </w:r>
+            <w:r>
+              <w:t>dienstags</w:t>
+            </w:r>
+            <w:r>
+              <w:t xml:space="preserve"> und freitags durchgeführt (es wird kein Protokoll geführt).</w:t>
+            </w:r>
+          </w:p>
+        </w:tc>
+      </w:tr>
+      <w:tr>
+        <w:trPr>
+          <w:cnfStyle w:val="000000010000" w:firstRow="0" w:lastRow="0" w:firstColumn="0" w:lastColumn="0" w:oddVBand="0" w:evenVBand="0" w:oddHBand="0" w:evenHBand="1" w:firstRowFirstColumn="0" w:firstRowLastColumn="0" w:lastRowFirstColumn="0" w:lastRowLastColumn="0"/>
+        </w:trPr>
+        <w:tc>
+          <w:tcPr>
+            <w:cnfStyle w:val="001000000000" w:firstRow="0" w:lastRow="0" w:firstColumn="1" w:lastColumn="0" w:oddVBand="0" w:evenVBand="0" w:oddHBand="0" w:evenHBand="0" w:firstRowFirstColumn="0" w:firstRowLastColumn="0" w:lastRowFirstColumn="0" w:lastRowLastColumn="0"/>
+            <w:tcW w:w="1985" w:type="dxa"/>
+          </w:tcPr>
+          <w:p>
+            <w:pPr>
+              <w:rPr>
+                <w:b w:val="0"/>
+                <w:lang w:val="en-US"/>
+              </w:rPr>
+            </w:pPr>
+            <w:r>
+              <w:rPr>
+                <w:b w:val="0"/>
+                <w:lang w:val="en-US"/>
+              </w:rPr>
+              <w:t>Sprint Review</w:t>
+            </w:r>
+          </w:p>
+        </w:tc>
+        <w:tc>
+          <w:tcPr>
+            <w:tcW w:w="7195" w:type="dxa"/>
+          </w:tcPr>
+          <w:p>
+            <w:pPr>
+              <w:cnfStyle w:val="000000010000" w:firstRow="0" w:lastRow="0" w:firstColumn="0" w:lastColumn="0" w:oddVBand="0" w:evenVBand="0" w:oddHBand="0" w:evenHBand="1" w:firstRowFirstColumn="0" w:firstRowLastColumn="0" w:lastRowFirstColumn="0" w:lastRowLastColumn="0"/>
+            </w:pPr>
+            <w:r>
+              <w:t>Das Review Meeting findet jeweils am letzten Tag des aktuellen Sprints statt.</w:t>
+            </w:r>
+          </w:p>
+        </w:tc>
+      </w:tr>
+      <w:tr>
+        <w:trPr>
+          <w:cnfStyle w:val="000000100000" w:firstRow="0" w:lastRow="0" w:firstColumn="0" w:lastColumn="0" w:oddVBand="0" w:evenVBand="0" w:oddHBand="1" w:evenHBand="0" w:firstRowFirstColumn="0" w:firstRowLastColumn="0" w:lastRowFirstColumn="0" w:lastRowLastColumn="0"/>
+        </w:trPr>
+        <w:tc>
+          <w:tcPr>
+            <w:cnfStyle w:val="001000000000" w:firstRow="0" w:lastRow="0" w:firstColumn="1" w:lastColumn="0" w:oddVBand="0" w:evenVBand="0" w:oddHBand="0" w:evenHBand="0" w:firstRowFirstColumn="0" w:firstRowLastColumn="0" w:lastRowFirstColumn="0" w:lastRowLastColumn="0"/>
+            <w:tcW w:w="1985" w:type="dxa"/>
+          </w:tcPr>
+          <w:p>
+            <w:r>
+              <w:t>Artefakte</w:t>
+            </w:r>
+          </w:p>
+        </w:tc>
+        <w:tc>
+          <w:tcPr>
+            <w:tcW w:w="7195" w:type="dxa"/>
+          </w:tcPr>
+          <w:p>
+            <w:pPr>
+              <w:cnfStyle w:val="000000100000" w:firstRow="0" w:lastRow="0" w:firstColumn="0" w:lastColumn="0" w:oddVBand="0" w:evenVBand="0" w:oddHBand="1" w:evenHBand="0" w:firstRowFirstColumn="0" w:firstRowLastColumn="0" w:lastRowFirstColumn="0" w:lastRowLastColumn="0"/>
+              <w:rPr>
+                <w:lang w:val="en-US"/>
+              </w:rPr>
+            </w:pPr>
+          </w:p>
+        </w:tc>
+      </w:tr>
+      <w:tr>
+        <w:trPr>
+          <w:cnfStyle w:val="000000010000" w:firstRow="0" w:lastRow="0" w:firstColumn="0" w:lastColumn="0" w:oddVBand="0" w:evenVBand="0" w:oddHBand="0" w:evenHBand="1" w:firstRowFirstColumn="0" w:firstRowLastColumn="0" w:lastRowFirstColumn="0" w:lastRowLastColumn="0"/>
+        </w:trPr>
+        <w:tc>
+          <w:tcPr>
+            <w:cnfStyle w:val="001000000000" w:firstRow="0" w:lastRow="0" w:firstColumn="1" w:lastColumn="0" w:oddVBand="0" w:evenVBand="0" w:oddHBand="0" w:evenHBand="0" w:firstRowFirstColumn="0" w:firstRowLastColumn="0" w:lastRowFirstColumn="0" w:lastRowLastColumn="0"/>
+            <w:tcW w:w="1985" w:type="dxa"/>
+          </w:tcPr>
+          <w:p>
+            <w:pPr>
+              <w:rPr>
+                <w:b w:val="0"/>
+              </w:rPr>
+            </w:pPr>
+            <w:proofErr w:type="spellStart"/>
+            <w:r>
+              <w:rPr>
+                <w:b w:val="0"/>
+              </w:rPr>
+              <w:t>Product</w:t>
+            </w:r>
+            <w:proofErr w:type="spellEnd"/>
+            <w:r>
+              <w:rPr>
+                <w:b w:val="0"/>
+              </w:rPr>
+              <w:t xml:space="preserve"> </w:t>
+            </w:r>
+            <w:proofErr w:type="spellStart"/>
+            <w:r>
+              <w:rPr>
+                <w:b w:val="0"/>
+              </w:rPr>
+              <w:t>Backlog</w:t>
+            </w:r>
+            <w:proofErr w:type="spellEnd"/>
+          </w:p>
+        </w:tc>
+        <w:tc>
+          <w:tcPr>
+            <w:tcW w:w="7195" w:type="dxa"/>
+          </w:tcPr>
+          <w:p>
+            <w:pPr>
+              <w:cnfStyle w:val="000000010000" w:firstRow="0" w:lastRow="0" w:firstColumn="0" w:lastColumn="0" w:oddVBand="0" w:evenVBand="0" w:oddHBand="0" w:evenHBand="1" w:firstRowFirstColumn="0" w:firstRowLastColumn="0" w:lastRowFirstColumn="0" w:lastRowLastColumn="0"/>
+            </w:pPr>
+            <w:r>
+              <w:t xml:space="preserve">Die Anforderungen an das Produkt sind als Tickets </w:t>
+            </w:r>
+            <w:proofErr w:type="gramStart"/>
+            <w:r>
+              <w:t>im</w:t>
+            </w:r>
+            <w:proofErr w:type="gramEnd"/>
+            <w:r>
+              <w:t xml:space="preserve"> </w:t>
+            </w:r>
+            <w:proofErr w:type="spellStart"/>
+            <w:r>
+              <w:t>Redmine</w:t>
+            </w:r>
+            <w:proofErr w:type="spellEnd"/>
+            <w:r>
+              <w:t xml:space="preserve"> erfasst. Die Schätzung des Aufwands geschieht für jede Anforderung auf dem entsprechenden Ticket nach dem Modell </w:t>
+            </w:r>
+            <w:proofErr w:type="spellStart"/>
+            <w:r>
+              <w:t>Planning</w:t>
+            </w:r>
+            <w:proofErr w:type="spellEnd"/>
+            <w:r>
+              <w:t xml:space="preserve"> Poker.</w:t>
+            </w:r>
+          </w:p>
+        </w:tc>
+      </w:tr>
+      <w:tr>
+        <w:trPr>
+          <w:cnfStyle w:val="000000100000" w:firstRow="0" w:lastRow="0" w:firstColumn="0" w:lastColumn="0" w:oddVBand="0" w:evenVBand="0" w:oddHBand="1" w:evenHBand="0" w:firstRowFirstColumn="0" w:firstRowLastColumn="0" w:lastRowFirstColumn="0" w:lastRowLastColumn="0"/>
+        </w:trPr>
+        <w:tc>
+          <w:tcPr>
+            <w:cnfStyle w:val="001000000000" w:firstRow="0" w:lastRow="0" w:firstColumn="1" w:lastColumn="0" w:oddVBand="0" w:evenVBand="0" w:oddHBand="0" w:evenHBand="0" w:firstRowFirstColumn="0" w:firstRowLastColumn="0" w:lastRowFirstColumn="0" w:lastRowLastColumn="0"/>
+            <w:tcW w:w="1985" w:type="dxa"/>
+          </w:tcPr>
+          <w:p>
+            <w:pPr>
+              <w:rPr>
+                <w:b w:val="0"/>
+              </w:rPr>
+            </w:pPr>
+            <w:r>
+              <w:rPr>
+                <w:b w:val="0"/>
+              </w:rPr>
+              <w:t xml:space="preserve">Sprint </w:t>
+            </w:r>
+            <w:proofErr w:type="spellStart"/>
+            <w:r>
+              <w:rPr>
+                <w:b w:val="0"/>
+              </w:rPr>
+              <w:t>Backlog</w:t>
+            </w:r>
+            <w:proofErr w:type="spellEnd"/>
+          </w:p>
+        </w:tc>
+        <w:tc>
+          <w:tcPr>
+            <w:tcW w:w="7195" w:type="dxa"/>
+          </w:tcPr>
+          <w:p>
+            <w:pPr>
+              <w:cnfStyle w:val="000000100000" w:firstRow="0" w:lastRow="0" w:firstColumn="0" w:lastColumn="0" w:oddVBand="0" w:evenVBand="0" w:oddHBand="1" w:evenHBand="0" w:firstRowFirstColumn="0" w:firstRowLastColumn="0" w:lastRowFirstColumn="0" w:lastRowLastColumn="0"/>
+            </w:pPr>
+            <w:r>
+              <w:t xml:space="preserve">Die für </w:t>
+            </w:r>
+            <w:r>
+              <w:t>einen</w:t>
+            </w:r>
+            <w:r>
+              <w:t xml:space="preserve"> Sprint</w:t>
+            </w:r>
+            <w:r>
+              <w:t xml:space="preserve"> geplanten Aufgaben existieren </w:t>
+            </w:r>
+            <w:proofErr w:type="gramStart"/>
+            <w:r>
+              <w:t>im</w:t>
+            </w:r>
+            <w:proofErr w:type="gramEnd"/>
+            <w:r>
+              <w:t xml:space="preserve"> </w:t>
+            </w:r>
+            <w:proofErr w:type="spellStart"/>
+            <w:r>
+              <w:t>Redmine</w:t>
+            </w:r>
+            <w:proofErr w:type="spellEnd"/>
+            <w:r>
+              <w:t xml:space="preserve"> als Ticket, welche dem jeweiligen Sprint zugeordnet sind. Der Restaufwand, der für eine einzelne Aufgabe noch benötigt wird, ist über die Differenz der geschätzten und bisher gebuchten Zeit ersichtlich.</w:t>
+            </w:r>
+            <w:r>
+              <w:br/>
+              <w:t xml:space="preserve">Gleichzeitig dient das </w:t>
+            </w:r>
+            <w:proofErr w:type="spellStart"/>
+            <w:r>
+              <w:t>Redmine</w:t>
+            </w:r>
+            <w:proofErr w:type="spellEnd"/>
+            <w:r>
+              <w:t xml:space="preserve"> als Ersatz für das Taskboard.</w:t>
+            </w:r>
+          </w:p>
+        </w:tc>
+      </w:tr>
+      <w:tr>
+        <w:trPr>
+          <w:cnfStyle w:val="000000010000" w:firstRow="0" w:lastRow="0" w:firstColumn="0" w:lastColumn="0" w:oddVBand="0" w:evenVBand="0" w:oddHBand="0" w:evenHBand="1" w:firstRowFirstColumn="0" w:firstRowLastColumn="0" w:lastRowFirstColumn="0" w:lastRowLastColumn="0"/>
+        </w:trPr>
+        <w:tc>
+          <w:tcPr>
+            <w:cnfStyle w:val="001000000000" w:firstRow="0" w:lastRow="0" w:firstColumn="1" w:lastColumn="0" w:oddVBand="0" w:evenVBand="0" w:oddHBand="0" w:evenHBand="0" w:firstRowFirstColumn="0" w:firstRowLastColumn="0" w:lastRowFirstColumn="0" w:lastRowLastColumn="0"/>
+            <w:tcW w:w="1985" w:type="dxa"/>
+          </w:tcPr>
+          <w:p>
+            <w:pPr>
+              <w:rPr>
+                <w:b w:val="0"/>
+                <w:lang w:val="en-US"/>
+              </w:rPr>
+            </w:pPr>
+            <w:proofErr w:type="spellStart"/>
+            <w:r>
+              <w:rPr>
+                <w:b w:val="0"/>
+                <w:lang w:val="en-US"/>
+              </w:rPr>
+              <w:t>Burndown</w:t>
+            </w:r>
+            <w:proofErr w:type="spellEnd"/>
+            <w:r>
+              <w:rPr>
+                <w:b w:val="0"/>
+                <w:lang w:val="en-US"/>
+              </w:rPr>
+              <w:t>-Charts</w:t>
+            </w:r>
+          </w:p>
+        </w:tc>
+        <w:tc>
+          <w:tcPr>
+            <w:tcW w:w="7195" w:type="dxa"/>
+          </w:tcPr>
+          <w:p>
+            <w:pPr>
+              <w:cnfStyle w:val="000000010000" w:firstRow="0" w:lastRow="0" w:firstColumn="0" w:lastColumn="0" w:oddVBand="0" w:evenVBand="0" w:oddHBand="0" w:evenHBand="1" w:firstRowFirstColumn="0" w:firstRowLastColumn="0" w:lastRowFirstColumn="0" w:lastRowLastColumn="0"/>
+            </w:pPr>
+            <w:r>
+              <w:t xml:space="preserve">Das Gantt-Diagramm, welches sich </w:t>
+            </w:r>
+            <w:proofErr w:type="gramStart"/>
+            <w:r>
+              <w:t>im</w:t>
+            </w:r>
+            <w:proofErr w:type="gramEnd"/>
+            <w:r>
+              <w:t xml:space="preserve"> </w:t>
+            </w:r>
+            <w:proofErr w:type="spellStart"/>
+            <w:r>
+              <w:t>Redmine</w:t>
+            </w:r>
+            <w:proofErr w:type="spellEnd"/>
+            <w:r>
+              <w:t xml:space="preserve"> anzeigen lässt, erübrigt einen </w:t>
+            </w:r>
+            <w:proofErr w:type="spellStart"/>
+            <w:r>
+              <w:t>Burndown</w:t>
+            </w:r>
+            <w:proofErr w:type="spellEnd"/>
+            <w:r>
+              <w:t>-Chart.</w:t>
+            </w:r>
+          </w:p>
+        </w:tc>
+      </w:tr>
+      <w:tr>
+        <w:trPr>
+          <w:cnfStyle w:val="000000100000" w:firstRow="0" w:lastRow="0" w:firstColumn="0" w:lastColumn="0" w:oddVBand="0" w:evenVBand="0" w:oddHBand="1" w:evenHBand="0" w:firstRowFirstColumn="0" w:firstRowLastColumn="0" w:lastRowFirstColumn="0" w:lastRowLastColumn="0"/>
+        </w:trPr>
+        <w:tc>
+          <w:tcPr>
+            <w:cnfStyle w:val="001000000000" w:firstRow="0" w:lastRow="0" w:firstColumn="1" w:lastColumn="0" w:oddVBand="0" w:evenVBand="0" w:oddHBand="0" w:evenHBand="0" w:firstRowFirstColumn="0" w:firstRowLastColumn="0" w:lastRowFirstColumn="0" w:lastRowLastColumn="0"/>
+            <w:tcW w:w="1985" w:type="dxa"/>
+          </w:tcPr>
+          <w:p>
+            <w:pPr>
+              <w:rPr>
+                <w:b w:val="0"/>
+                <w:lang w:val="en-US"/>
+              </w:rPr>
+            </w:pPr>
+            <w:r>
+              <w:rPr>
+                <w:b w:val="0"/>
+                <w:lang w:val="en-US"/>
+              </w:rPr>
+              <w:t>Impediment Backlog</w:t>
+            </w:r>
+          </w:p>
+        </w:tc>
+        <w:tc>
+          <w:tcPr>
+            <w:tcW w:w="7195" w:type="dxa"/>
+          </w:tcPr>
+          <w:p>
+            <w:pPr>
+              <w:cnfStyle w:val="000000100000" w:firstRow="0" w:lastRow="0" w:firstColumn="0" w:lastColumn="0" w:oddVBand="0" w:evenVBand="0" w:oddHBand="1" w:evenHBand="0" w:firstRowFirstColumn="0" w:firstRowLastColumn="0" w:lastRowFirstColumn="0" w:lastRowLastColumn="0"/>
+            </w:pPr>
+            <w:r>
+              <w:t xml:space="preserve">Im </w:t>
+            </w:r>
+            <w:proofErr w:type="spellStart"/>
+            <w:r>
+              <w:t>Redmine</w:t>
+            </w:r>
+            <w:proofErr w:type="spellEnd"/>
+            <w:r>
+              <w:t xml:space="preserve"> Wiki besteht eine Seite zur Eintragung von Hindernissen und Problemen des Projektes.</w:t>
+            </w:r>
+          </w:p>
+        </w:tc>
+      </w:tr>
+      <w:tr>
+        <w:trPr>
+          <w:cnfStyle w:val="000000010000" w:firstRow="0" w:lastRow="0" w:firstColumn="0" w:lastColumn="0" w:oddVBand="0" w:evenVBand="0" w:oddHBand="0" w:evenHBand="1" w:firstRowFirstColumn="0" w:firstRowLastColumn="0" w:lastRowFirstColumn="0" w:lastRowLastColumn="0"/>
+        </w:trPr>
+        <w:tc>
+          <w:tcPr>
+            <w:cnfStyle w:val="001000000000" w:firstRow="0" w:lastRow="0" w:firstColumn="1" w:lastColumn="0" w:oddVBand="0" w:evenVBand="0" w:oddHBand="0" w:evenHBand="0" w:firstRowFirstColumn="0" w:firstRowLastColumn="0" w:lastRowFirstColumn="0" w:lastRowLastColumn="0"/>
+            <w:tcW w:w="1985" w:type="dxa"/>
+          </w:tcPr>
+          <w:p>
+            <w:pPr>
+              <w:rPr>
+                <w:b w:val="0"/>
+                <w:lang w:val="en-US"/>
+              </w:rPr>
+            </w:pPr>
+            <w:proofErr w:type="spellStart"/>
+            <w:r>
+              <w:rPr>
+                <w:b w:val="0"/>
+                <w:lang w:val="en-US"/>
+              </w:rPr>
+              <w:t>Releaseplan</w:t>
+            </w:r>
+            <w:proofErr w:type="spellEnd"/>
+          </w:p>
+        </w:tc>
+        <w:tc>
+          <w:tcPr>
+            <w:tcW w:w="7195" w:type="dxa"/>
+          </w:tcPr>
+          <w:p>
+            <w:pPr>
+              <w:cnfStyle w:val="000000010000" w:firstRow="0" w:lastRow="0" w:firstColumn="0" w:lastColumn="0" w:oddVBand="0" w:evenVBand="0" w:oddHBand="0" w:evenHBand="1" w:firstRowFirstColumn="0" w:firstRowLastColumn="0" w:lastRowFirstColumn="0" w:lastRowLastColumn="0"/>
+            </w:pPr>
+            <w:r>
+              <w:t xml:space="preserve">Die Tickets </w:t>
+            </w:r>
+            <w:proofErr w:type="gramStart"/>
+            <w:r>
+              <w:t>im</w:t>
+            </w:r>
+            <w:proofErr w:type="gramEnd"/>
+            <w:r>
+              <w:t xml:space="preserve"> </w:t>
+            </w:r>
+            <w:proofErr w:type="spellStart"/>
+            <w:r>
+              <w:t>Redmine</w:t>
+            </w:r>
+            <w:proofErr w:type="spellEnd"/>
+            <w:r>
+              <w:t xml:space="preserve"> bieten einen Überblick über den Zeitplan und die Termine/Meetings. Die erwartete Anzahl Sprints ist unter Roadmap ersichtlich. Für die Behandlung von Risiken siehe Unterkapitel </w:t>
+            </w:r>
+            <w:r>
+              <w:fldChar w:fldCharType="begin"/>
+            </w:r>
+            <w:r>
+              <w:instrText xml:space="preserve"> REF _Ref305340545 \r \h </w:instrText>
+            </w:r>
+            <w:r>
+              <w:fldChar w:fldCharType="separate"/>
+            </w:r>
+            <w:r>
+              <w:t>I.4</w:t>
+            </w:r>
+            <w:r>
+              <w:fldChar w:fldCharType="end"/>
+            </w:r>
+            <w:r>
+              <w:t xml:space="preserve"> </w:t>
+            </w:r>
+            <w:r>
+              <w:fldChar w:fldCharType="begin"/>
+            </w:r>
+            <w:r>
+              <w:instrText xml:space="preserve"> REF _Ref305340545 \h </w:instrText>
+            </w:r>
+            <w:r>
+              <w:fldChar w:fldCharType="separate"/>
+            </w:r>
+            <w:r>
+              <w:t>Risiken</w:t>
+            </w:r>
+            <w:r>
+              <w:fldChar w:fldCharType="end"/>
+            </w:r>
+            <w:r>
+              <w:t>.</w:t>
+            </w:r>
+          </w:p>
+        </w:tc>
+      </w:tr>
+    </w:tbl>
+    <w:p/>
+    <w:p>
+      <w:r>
+        <w:t>Das Verfassen formaler Dokumente sowie die Erstellung eines Architekturprototyps sind dem Vorgehensmodell RUP entnommen.</w:t>
       </w:r>
     </w:p>
     <w:p/>
@@ -1030,7 +2072,7 @@
       <w:rPr>
         <w:noProof/>
       </w:rPr>
-      <w:t>23. Februar 2012</w:t>
+      <w:t>24. Februar 2012</w:t>
     </w:r>
     <w:r>
       <w:fldChar w:fldCharType="end"/>
@@ -1068,7 +2110,7 @@
         <w:noProof/>
         <w:lang w:val="de-DE"/>
       </w:rPr>
-      <w:t>3</w:t>
+      <w:t>4</w:t>
     </w:r>
     <w:r>
       <w:rPr>
@@ -1082,16 +2124,31 @@
       </w:rPr>
       <w:t xml:space="preserve"> von </w:t>
     </w:r>
-    <w:fldSimple w:instr="NUMPAGES  \* Arabic  \* MERGEFORMAT">
-      <w:r>
-        <w:rPr>
-          <w:b/>
-          <w:noProof/>
-          <w:lang w:val="de-DE"/>
-        </w:rPr>
-        <w:t>3</w:t>
-      </w:r>
-    </w:fldSimple>
+    <w:r>
+      <w:fldChar w:fldCharType="begin"/>
+    </w:r>
+    <w:r>
+      <w:instrText>NUMPAGES  \* Arabic  \* MERGEFORMAT</w:instrText>
+    </w:r>
+    <w:r>
+      <w:fldChar w:fldCharType="separate"/>
+    </w:r>
+    <w:r>
+      <w:rPr>
+        <w:b/>
+        <w:noProof/>
+        <w:lang w:val="de-DE"/>
+      </w:rPr>
+      <w:t>4</w:t>
+    </w:r>
+    <w:r>
+      <w:rPr>
+        <w:b/>
+        <w:noProof/>
+        <w:lang w:val="de-DE"/>
+      </w:rPr>
+      <w:fldChar w:fldCharType="end"/>
+    </w:r>
   </w:p>
 </w:ftr>
 </file>
@@ -4710,7 +5767,7 @@
 </file>
 
 <file path=customXml/itemProps1.xml><?xml version="1.0" encoding="utf-8"?>
-<ds:datastoreItem xmlns:ds="http://schemas.openxmlformats.org/officeDocument/2006/customXml" ds:itemID="{C5FCE5EF-8EC1-4A6B-9FCC-330D986F0C5A}">
+<ds:datastoreItem xmlns:ds="http://schemas.openxmlformats.org/officeDocument/2006/customXml" ds:itemID="{16F09BE5-E3D1-434F-90CF-82468EC280E8}">
   <ds:schemaRefs>
     <ds:schemaRef ds:uri="http://schemas.openxmlformats.org/officeDocument/2006/bibliography"/>
   </ds:schemaRefs>

</xml_diff>

<commit_message>
refs #759 Update Daily Scrum Zeiten
Former-commit-id: 56bb884c7a4c134dc6ade823d2cb2dc9a6302267
</commit_message>
<xml_diff>
--- a/doc/Bericht/05_Technischer Bericht/02_Projektmanagement/Projektmanagement.docx
+++ b/doc/Bericht/05_Technischer Bericht/02_Projektmanagement/Projektmanagement.docx
@@ -99,13 +99,7 @@
               <w:t>.</w:t>
             </w:r>
             <w:r>
-              <w:t>0</w:t>
-            </w:r>
-            <w:r>
-              <w:t>2</w:t>
-            </w:r>
-            <w:r>
-              <w:t>.2012</w:t>
+              <w:t>02.2012</w:t>
             </w:r>
           </w:p>
         </w:tc>
@@ -161,13 +155,7 @@
               <w:t>.</w:t>
             </w:r>
             <w:r>
-              <w:t>0</w:t>
-            </w:r>
-            <w:r>
-              <w:t>2</w:t>
-            </w:r>
-            <w:r>
-              <w:t>.2012</w:t>
+              <w:t>02.2012</w:t>
             </w:r>
           </w:p>
         </w:tc>
@@ -207,21 +195,14 @@
       <w:pPr>
         <w:pStyle w:val="Heading2"/>
       </w:pPr>
-      <w:bookmarkStart w:id="1" w:name="_GoBack"/>
-      <w:bookmarkEnd w:id="1"/>
       <w:r>
         <w:t>Projektplan</w:t>
       </w:r>
     </w:p>
     <w:p>
       <w:r>
-        <w:t xml:space="preserve">Das Management des Projektes Video Wall geschieht im </w:t>
-      </w:r>
-      <w:proofErr w:type="spellStart"/>
-      <w:r>
-        <w:t>Redmine</w:t>
-      </w:r>
-      <w:proofErr w:type="spellEnd"/>
+        <w:t>Das Management des Projektes Video Wall geschieht im Redmine</w:t>
+      </w:r>
       <w:r>
         <w:t xml:space="preserve"> (</w:t>
       </w:r>
@@ -245,15 +226,7 @@
     </w:p>
     <w:p>
       <w:r>
-        <w:t xml:space="preserve">Da das Projekt nach dem Vorgehensmodell </w:t>
-      </w:r>
-      <w:proofErr w:type="spellStart"/>
-      <w:r>
-        <w:t>Scrum</w:t>
-      </w:r>
-      <w:proofErr w:type="spellEnd"/>
-      <w:r>
-        <w:t xml:space="preserve"> (siehe Unterkapitel</w:t>
+        <w:t>Da das Projekt nach dem Vorgehensmodell Scrum (siehe Unterkapitel</w:t>
       </w:r>
       <w:r>
         <w:t xml:space="preserve"> </w:t>
@@ -442,31 +415,15 @@
       <w:pPr>
         <w:pStyle w:val="Heading3"/>
       </w:pPr>
-      <w:bookmarkStart w:id="2" w:name="_Toc311820644"/>
+      <w:bookmarkStart w:id="1" w:name="_Toc311820644"/>
       <w:r>
         <w:t>Milestones</w:t>
       </w:r>
-      <w:bookmarkEnd w:id="2"/>
+      <w:bookmarkEnd w:id="1"/>
     </w:p>
     <w:p>
       <w:r>
-        <w:t xml:space="preserve">Ein Milestone ereignet sich jeweils am Ende eines Sprints. Die Sprints wie auch die Milestones sind </w:t>
-      </w:r>
-      <w:proofErr w:type="gramStart"/>
-      <w:r>
-        <w:t>im</w:t>
-      </w:r>
-      <w:proofErr w:type="gramEnd"/>
-      <w:r>
-        <w:t xml:space="preserve"> </w:t>
-      </w:r>
-      <w:proofErr w:type="spellStart"/>
-      <w:r>
-        <w:t>Redmine</w:t>
-      </w:r>
-      <w:proofErr w:type="spellEnd"/>
-      <w:r>
-        <w:t xml:space="preserve"> dokumentiert.</w:t>
+        <w:t>Ein Milestone ereignet sich jeweils am Ende eines Sprints. Die Sprints wie auch die Milestones sind im Redmine dokumentiert.</w:t>
       </w:r>
     </w:p>
     <w:p>
@@ -480,15 +437,7 @@
         <w:t xml:space="preserve"> steht der detaillierte Projektplan zur Verfügung</w:t>
       </w:r>
       <w:r>
-        <w:t xml:space="preserve">. Die detaillierte Planung der jeweiligen Sprints erfolgt schrittweise nach dem Vorgehensmodell </w:t>
-      </w:r>
-      <w:proofErr w:type="spellStart"/>
-      <w:r>
-        <w:t>Scrum</w:t>
-      </w:r>
-      <w:proofErr w:type="spellEnd"/>
-      <w:r>
-        <w:t xml:space="preserve"> (siehe</w:t>
+        <w:t>. Die detaillierte Planung der jeweiligen Sprints erfolgt schrittweise nach dem Vorgehensmodell Scrum (siehe</w:t>
       </w:r>
       <w:r>
         <w:t xml:space="preserve"> Unterkapitel </w:t>
@@ -551,28 +500,12 @@
     </w:p>
     <w:p>
       <w:r>
-        <w:t xml:space="preserve">Die komplette Zeitplanung und die Zeiterfassung werden auf dem </w:t>
-      </w:r>
-      <w:proofErr w:type="spellStart"/>
-      <w:r>
-        <w:t>Redmine</w:t>
-      </w:r>
-      <w:proofErr w:type="spellEnd"/>
-      <w:r>
-        <w:t>-Server durchgeführt. Für jedes Arbeitspaket wird der Zeitaufwand geschätzt und ein Ticket erstellt. Diese Tickets werden den jeweiligen Sprints zugeordnet. Wurde an einem Ticket gearbeitet, wird die dafür aufgewendete Zeit auf das Ticket gebucht. Die Erfassung der Zeit für die jeweilig bearbeiteten Tickets geschieht sofort nach Abschluss der Arbeiten. Somit ist die Zeiterfassung stets aktuell.</w:t>
+        <w:t>Die komplette Zeitplanung und die Zeiterfassung werden auf dem Redmine-Server durchgeführt. Für jedes Arbeitspaket wird der Zeitaufwand geschätzt und ein Ticket erstellt. Diese Tickets werden den jeweiligen Sprints zugeordnet. Wurde an einem Ticket gearbeitet, wird die dafür aufgewendete Zeit auf das Ticket gebucht. Die Erfassung der Zeit für die jeweilig bearbeiteten Tickets geschieht sofort nach Abschluss der Arbeiten. Somit ist die Zeiterfassung stets aktuell.</w:t>
       </w:r>
     </w:p>
     <w:p>
       <w:r>
-        <w:t xml:space="preserve">Die Reportfunktion bietet einen Überblick über den geplanten und tatsächlichen Zeitaufwand vermitteln. Zudem ist es möglich, den Arbeitsaufwand mittels einer </w:t>
-      </w:r>
-      <w:proofErr w:type="spellStart"/>
-      <w:r>
-        <w:t>cvs</w:t>
-      </w:r>
-      <w:proofErr w:type="spellEnd"/>
-      <w:r>
-        <w:t>-Datei zu exportieren und z.B. in Excel anschaulich darzustellen.</w:t>
+        <w:t>Die Reportfunktion bietet einen Überblick über den geplanten und tatsächlichen Zeitaufwand vermitteln. Zudem ist es möglich, den Arbeitsaufwand mittels einer cvs-Datei zu exportieren und z.B. in Excel anschaulich darzustellen.</w:t>
       </w:r>
     </w:p>
     <w:p>
@@ -585,23 +518,7 @@
     </w:p>
     <w:p>
       <w:r>
-        <w:t xml:space="preserve">Die Aufwandschätzung ergibt sich durch den geschätzten Aufwand pro Ticket </w:t>
-      </w:r>
-      <w:proofErr w:type="gramStart"/>
-      <w:r>
-        <w:t>im</w:t>
-      </w:r>
-      <w:proofErr w:type="gramEnd"/>
-      <w:r>
-        <w:t xml:space="preserve"> </w:t>
-      </w:r>
-      <w:proofErr w:type="spellStart"/>
-      <w:r>
-        <w:t>Redmine</w:t>
-      </w:r>
-      <w:proofErr w:type="spellEnd"/>
-      <w:r>
-        <w:t>.</w:t>
+        <w:t>Die Aufwandschätzung ergibt sich durch den geschätzten Aufwand pro Ticket im Redmine.</w:t>
       </w:r>
     </w:p>
     <w:p>
@@ -615,7 +532,7 @@
           <w:szCs w:val="22"/>
         </w:rPr>
       </w:pPr>
-      <w:bookmarkStart w:id="3" w:name="_Toc311820647"/>
+      <w:bookmarkStart w:id="2" w:name="_Toc311820647"/>
       <w:r>
         <w:lastRenderedPageBreak/>
         <w:br w:type="page"/>
@@ -638,7 +555,7 @@
       <w:r>
         <w:t>rganisation</w:t>
       </w:r>
-      <w:bookmarkEnd w:id="3"/>
+      <w:bookmarkEnd w:id="2"/>
     </w:p>
     <w:p>
       <w:pPr>
@@ -655,10 +572,10 @@
       <w:pPr>
         <w:pStyle w:val="Heading4"/>
       </w:pPr>
-      <w:bookmarkStart w:id="4" w:name="_Toc286936096"/>
-      <w:bookmarkStart w:id="5" w:name="_Toc287278360"/>
-      <w:bookmarkStart w:id="6" w:name="_Toc294608293"/>
-      <w:bookmarkStart w:id="7" w:name="_Toc311820649"/>
+      <w:bookmarkStart w:id="3" w:name="_Toc286936096"/>
+      <w:bookmarkStart w:id="4" w:name="_Toc287278360"/>
+      <w:bookmarkStart w:id="5" w:name="_Toc294608293"/>
+      <w:bookmarkStart w:id="6" w:name="_Toc311820649"/>
       <w:r>
         <w:rPr>
           <w:noProof/>
@@ -730,10 +647,10 @@
       <w:r>
         <w:t>Lukas Elmer (Abk. LE)</w:t>
       </w:r>
+      <w:bookmarkEnd w:id="3"/>
       <w:bookmarkEnd w:id="4"/>
       <w:bookmarkEnd w:id="5"/>
       <w:bookmarkEnd w:id="6"/>
-      <w:bookmarkEnd w:id="7"/>
     </w:p>
     <w:p>
       <w:pPr>
@@ -747,23 +664,7 @@
       </w:r>
       <w:r>
         <w:tab/>
-        <w:t xml:space="preserve">Ruby on </w:t>
-      </w:r>
-      <w:proofErr w:type="spellStart"/>
-      <w:r>
-        <w:t>Rails</w:t>
-      </w:r>
-      <w:proofErr w:type="spellEnd"/>
-      <w:r>
-        <w:t xml:space="preserve">, PHP, Python / </w:t>
-      </w:r>
-      <w:proofErr w:type="spellStart"/>
-      <w:r>
-        <w:t>Django</w:t>
-      </w:r>
-      <w:proofErr w:type="spellEnd"/>
-      <w:r>
-        <w:t xml:space="preserve">, Typo3, Wordpress, Java, </w:t>
+        <w:t xml:space="preserve">Ruby on Rails, PHP, Python / Django, Typo3, Wordpress, Java, </w:t>
       </w:r>
       <w:r>
         <w:br/>
@@ -781,15 +682,7 @@
         <w:t xml:space="preserve"> C#,</w:t>
       </w:r>
       <w:r>
-        <w:t xml:space="preserve"> </w:t>
-      </w:r>
-      <w:proofErr w:type="spellStart"/>
-      <w:r>
-        <w:t>Ubuntu</w:t>
-      </w:r>
-      <w:proofErr w:type="spellEnd"/>
-      <w:r>
-        <w:t xml:space="preserve"> Server</w:t>
+        <w:t xml:space="preserve"> Ubuntu Server</w:t>
       </w:r>
     </w:p>
     <w:p>
@@ -799,30 +692,21 @@
       <w:r>
         <w:t>Rolle/</w:t>
       </w:r>
-      <w:bookmarkStart w:id="8" w:name="_Toc286936097"/>
+      <w:bookmarkStart w:id="7" w:name="_Toc286936097"/>
       <w:r>
         <w:t>Verantwortlichkeiten:</w:t>
       </w:r>
       <w:r>
         <w:tab/>
-        <w:t xml:space="preserve">Architektur, Serverunterhalt von </w:t>
-      </w:r>
-      <w:proofErr w:type="spellStart"/>
-      <w:r>
-        <w:t>Redmine</w:t>
-      </w:r>
-      <w:proofErr w:type="spellEnd"/>
+        <w:t>Architektur, Serverunterhalt von Redmine</w:t>
+      </w:r>
       <w:r>
         <w:t>, Konfigurations-</w:t>
       </w:r>
       <w:r>
         <w:br/>
-      </w:r>
-      <w:proofErr w:type="spellStart"/>
-      <w:r>
         <w:t>management</w:t>
       </w:r>
-      <w:proofErr w:type="spellEnd"/>
     </w:p>
     <w:p>
       <w:pPr>
@@ -845,20 +729,16 @@
       </w:r>
       <w:r>
         <w:tab/>
-      </w:r>
-      <w:proofErr w:type="spellStart"/>
-      <w:r>
         <w:t>lukas.elmer</w:t>
       </w:r>
-      <w:proofErr w:type="spellEnd"/>
     </w:p>
     <w:p>
       <w:pPr>
         <w:pStyle w:val="Heading4"/>
       </w:pPr>
-      <w:bookmarkStart w:id="9" w:name="_Toc287278361"/>
-      <w:bookmarkStart w:id="10" w:name="_Toc294608294"/>
-      <w:bookmarkStart w:id="11" w:name="_Toc311820650"/>
+      <w:bookmarkStart w:id="8" w:name="_Toc287278361"/>
+      <w:bookmarkStart w:id="9" w:name="_Toc294608294"/>
+      <w:bookmarkStart w:id="10" w:name="_Toc311820650"/>
       <w:r>
         <w:rPr>
           <w:noProof/>
@@ -936,10 +816,10 @@
       <w:r>
         <w:t xml:space="preserve"> (Abk. CH)</w:t>
       </w:r>
+      <w:bookmarkEnd w:id="7"/>
       <w:bookmarkEnd w:id="8"/>
       <w:bookmarkEnd w:id="9"/>
       <w:bookmarkEnd w:id="10"/>
-      <w:bookmarkEnd w:id="11"/>
     </w:p>
     <w:p>
       <w:pPr>
@@ -950,13 +830,8 @@
       </w:r>
       <w:r>
         <w:tab/>
-        <w:t xml:space="preserve">Java, HTML/CSS, C++, C#, </w:t>
-      </w:r>
-      <w:proofErr w:type="spellStart"/>
-      <w:r>
-        <w:t>Photoshop</w:t>
-      </w:r>
-      <w:proofErr w:type="spellEnd"/>
+        <w:t>Java, HTML/CSS, C++, C#, Photoshop</w:t>
+      </w:r>
     </w:p>
     <w:p>
       <w:pPr>
@@ -1007,19 +882,15 @@
       </w:r>
       <w:r>
         <w:tab/>
-      </w:r>
-      <w:proofErr w:type="spellStart"/>
-      <w:r>
         <w:t>christina_heidt</w:t>
       </w:r>
-      <w:proofErr w:type="spellEnd"/>
     </w:p>
     <w:p>
       <w:pPr>
         <w:pStyle w:val="Heading4"/>
       </w:pPr>
-      <w:bookmarkStart w:id="12" w:name="_Toc294608296"/>
-      <w:bookmarkStart w:id="13" w:name="_Toc311820651"/>
+      <w:bookmarkStart w:id="11" w:name="_Toc294608296"/>
+      <w:bookmarkStart w:id="12" w:name="_Toc311820651"/>
       <w:r>
         <w:rPr>
           <w:noProof/>
@@ -1096,18 +967,10 @@
         <w:t>Delia</w:t>
       </w:r>
       <w:r>
-        <w:t xml:space="preserve"> </w:t>
-      </w:r>
-      <w:proofErr w:type="spellStart"/>
-      <w:r>
-        <w:t>Treichler</w:t>
-      </w:r>
-      <w:proofErr w:type="spellEnd"/>
-      <w:r>
-        <w:t xml:space="preserve"> (Abk. DT)</w:t>
-      </w:r>
+        <w:t xml:space="preserve"> Treichler (Abk. DT)</w:t>
+      </w:r>
+      <w:bookmarkEnd w:id="11"/>
       <w:bookmarkEnd w:id="12"/>
-      <w:bookmarkEnd w:id="13"/>
     </w:p>
     <w:p>
       <w:pPr>
@@ -1138,13 +1001,8 @@
       <w:r>
         <w:br/>
       </w:r>
-      <w:proofErr w:type="spellStart"/>
-      <w:r>
-        <w:t>Usability</w:t>
-      </w:r>
-      <w:proofErr w:type="spellEnd"/>
-      <w:r>
-        <w:t>-Tests</w:t>
+      <w:r>
+        <w:t>Usability-Tests</w:t>
       </w:r>
     </w:p>
     <w:p>
@@ -1154,19 +1012,11 @@
           <w:lang w:val="fr-CH"/>
         </w:rPr>
       </w:pPr>
-      <w:proofErr w:type="spellStart"/>
       <w:r>
         <w:rPr>
           <w:lang w:val="fr-CH"/>
         </w:rPr>
-        <w:t>Mailadresse</w:t>
-      </w:r>
-      <w:proofErr w:type="spellEnd"/>
-      <w:r>
-        <w:rPr>
-          <w:lang w:val="fr-CH"/>
-        </w:rPr>
-        <w:t>:</w:t>
+        <w:t>Mailadresse:</w:t>
       </w:r>
       <w:r>
         <w:rPr>
@@ -1194,15 +1044,8 @@
           <w:lang w:val="fr-CH"/>
         </w:rPr>
         <w:tab/>
-      </w:r>
-      <w:proofErr w:type="spellStart"/>
-      <w:r>
-        <w:rPr>
-          <w:lang w:val="fr-CH"/>
-        </w:rPr>
         <w:t>de-lia</w:t>
       </w:r>
-      <w:proofErr w:type="spellEnd"/>
     </w:p>
     <w:p>
       <w:pPr>
@@ -1242,15 +1085,15 @@
       <w:pPr>
         <w:pStyle w:val="Heading2"/>
       </w:pPr>
-      <w:bookmarkStart w:id="14" w:name="_Ref305340545"/>
-      <w:bookmarkStart w:id="15" w:name="_Ref305340551"/>
-      <w:bookmarkStart w:id="16" w:name="_Toc311820652"/>
+      <w:bookmarkStart w:id="13" w:name="_Ref305340545"/>
+      <w:bookmarkStart w:id="14" w:name="_Ref305340551"/>
+      <w:bookmarkStart w:id="15" w:name="_Toc311820652"/>
       <w:r>
         <w:t>Risiken</w:t>
       </w:r>
+      <w:bookmarkEnd w:id="13"/>
       <w:bookmarkEnd w:id="14"/>
       <w:bookmarkEnd w:id="15"/>
-      <w:bookmarkEnd w:id="16"/>
     </w:p>
     <w:p>
       <w:r>
@@ -1275,9 +1118,9 @@
           <w:szCs w:val="22"/>
         </w:rPr>
       </w:pPr>
-      <w:bookmarkStart w:id="17" w:name="_Ref304898017"/>
-      <w:bookmarkStart w:id="18" w:name="_Ref304898023"/>
-      <w:bookmarkStart w:id="19" w:name="_Toc311820653"/>
+      <w:bookmarkStart w:id="16" w:name="_Ref304898017"/>
+      <w:bookmarkStart w:id="17" w:name="_Ref304898023"/>
+      <w:bookmarkStart w:id="18" w:name="_Toc311820653"/>
       <w:r>
         <w:br w:type="page"/>
       </w:r>
@@ -1286,15 +1129,15 @@
       <w:pPr>
         <w:pStyle w:val="Heading2"/>
       </w:pPr>
-      <w:bookmarkStart w:id="20" w:name="_Ref317856722"/>
+      <w:bookmarkStart w:id="19" w:name="_Ref317856722"/>
       <w:r>
         <w:lastRenderedPageBreak/>
         <w:t>Vorgehensmodell</w:t>
       </w:r>
+      <w:bookmarkEnd w:id="16"/>
       <w:bookmarkEnd w:id="17"/>
       <w:bookmarkEnd w:id="18"/>
       <w:bookmarkEnd w:id="19"/>
-      <w:bookmarkEnd w:id="20"/>
     </w:p>
     <w:p>
       <w:r>
@@ -1310,15 +1153,7 @@
         <w:t xml:space="preserve"> wird hauptsächlich der </w:t>
       </w:r>
       <w:r>
-        <w:t xml:space="preserve">Ansatz von </w:t>
-      </w:r>
-      <w:proofErr w:type="spellStart"/>
-      <w:r>
-        <w:t>Scrum</w:t>
-      </w:r>
-      <w:proofErr w:type="spellEnd"/>
-      <w:r>
-        <w:t xml:space="preserve"> verfolgt, weil dieses Vorgehensmodell</w:t>
+        <w:t>Ansatz von Scrum verfolgt, weil dieses Vorgehensmodell</w:t>
       </w:r>
       <w:r>
         <w:t xml:space="preserve"> </w:t>
@@ -1335,15 +1170,7 @@
     </w:p>
     <w:p>
       <w:r>
-        <w:t xml:space="preserve">Die nachfolgende Tabelle zeigt auf, welche Elemente (Rollen, Meetings und Artefakte) von </w:t>
-      </w:r>
-      <w:proofErr w:type="spellStart"/>
-      <w:r>
-        <w:t>Scrum</w:t>
-      </w:r>
-      <w:proofErr w:type="spellEnd"/>
-      <w:r>
-        <w:t xml:space="preserve"> wie gehandhabt werden.</w:t>
+        <w:t>Die nachfolgende Tabelle zeigt auf, welche Elemente (Rollen, Meetings und Artefakte) von Scrum wie gehandhabt werden.</w:t>
       </w:r>
     </w:p>
     <w:tbl>
@@ -1367,13 +1194,8 @@
             <w:tcW w:w="1985" w:type="dxa"/>
           </w:tcPr>
           <w:p>
-            <w:proofErr w:type="spellStart"/>
-            <w:r>
-              <w:t>Scrum</w:t>
-            </w:r>
-            <w:proofErr w:type="spellEnd"/>
-            <w:r>
-              <w:t>-Element</w:t>
+            <w:r>
+              <w:t>Scrum-Element</w:t>
             </w:r>
           </w:p>
         </w:tc>
@@ -1436,47 +1258,11 @@
                 <w:b w:val="0"/>
               </w:rPr>
             </w:pPr>
-            <w:proofErr w:type="spellStart"/>
             <w:r>
               <w:rPr>
                 <w:b w:val="0"/>
               </w:rPr>
-              <w:t>Product</w:t>
-            </w:r>
-            <w:proofErr w:type="spellEnd"/>
-            <w:r>
-              <w:rPr>
-                <w:b w:val="0"/>
-              </w:rPr>
-              <w:t xml:space="preserve"> </w:t>
-            </w:r>
-            <w:proofErr w:type="spellStart"/>
-            <w:r>
-              <w:rPr>
-                <w:b w:val="0"/>
-              </w:rPr>
-              <w:t>Owner</w:t>
-            </w:r>
-            <w:proofErr w:type="spellEnd"/>
-            <w:r>
-              <w:rPr>
-                <w:b w:val="0"/>
-              </w:rPr>
-              <w:t xml:space="preserve">, </w:t>
-            </w:r>
-            <w:proofErr w:type="spellStart"/>
-            <w:r>
-              <w:rPr>
-                <w:b w:val="0"/>
-              </w:rPr>
-              <w:t>Scrum</w:t>
-            </w:r>
-            <w:proofErr w:type="spellEnd"/>
-            <w:r>
-              <w:rPr>
-                <w:b w:val="0"/>
-              </w:rPr>
-              <w:t xml:space="preserve"> Master</w:t>
+              <w:t>Product Owner, Scrum Master</w:t>
             </w:r>
           </w:p>
         </w:tc>
@@ -1489,31 +1275,7 @@
               <w:cnfStyle w:val="000000010000" w:firstRow="0" w:lastRow="0" w:firstColumn="0" w:lastColumn="0" w:oddVBand="0" w:evenVBand="0" w:oddHBand="0" w:evenHBand="1" w:firstRowFirstColumn="0" w:firstRowLastColumn="0" w:lastRowFirstColumn="0" w:lastRowLastColumn="0"/>
             </w:pPr>
             <w:r>
-              <w:t xml:space="preserve">Diese Rollen können personalbedingt nicht besetzt werden. Die Aufgaben des </w:t>
-            </w:r>
-            <w:proofErr w:type="spellStart"/>
-            <w:r>
-              <w:t>Product</w:t>
-            </w:r>
-            <w:proofErr w:type="spellEnd"/>
-            <w:r>
-              <w:t xml:space="preserve"> </w:t>
-            </w:r>
-            <w:proofErr w:type="spellStart"/>
-            <w:r>
-              <w:t>Owners</w:t>
-            </w:r>
-            <w:proofErr w:type="spellEnd"/>
-            <w:r>
-              <w:t xml:space="preserve"> und des </w:t>
-            </w:r>
-            <w:proofErr w:type="spellStart"/>
-            <w:r>
-              <w:t>Scrum</w:t>
-            </w:r>
-            <w:proofErr w:type="spellEnd"/>
-            <w:r>
-              <w:t xml:space="preserve"> Masters werden vom Entwicklungsteam übernommen.</w:t>
+              <w:t>Diese Rollen können personalbedingt nicht besetzt werden. Die Aufgaben des Product Owners und des Scrum Masters werden vom Entwicklungsteam übernommen.</w:t>
             </w:r>
           </w:p>
         </w:tc>
@@ -1582,7 +1344,25 @@
               <w:t xml:space="preserve">Die Planung des </w:t>
             </w:r>
             <w:r>
-              <w:t>darauf folgenden Sprints wird zu Ende des gegenwärtigen Sprints durchgeführt.</w:t>
+              <w:t xml:space="preserve">Sprints wird zu </w:t>
+            </w:r>
+            <w:r>
+              <w:t>Beginn</w:t>
+            </w:r>
+            <w:r>
+              <w:t xml:space="preserve"> des </w:t>
+            </w:r>
+            <w:r>
+              <w:t>jeweiligen</w:t>
+            </w:r>
+            <w:r>
+              <w:t xml:space="preserve"> Sprints durchgeführt.</w:t>
+            </w:r>
+            <w:r>
+              <w:t xml:space="preserve"> Termin: </w:t>
+            </w:r>
+            <w:r>
+              <w:t>Freitag, 13.00-13.30: Sprintplanung des nächsten Sprints</w:t>
             </w:r>
           </w:p>
         </w:tc>
@@ -1606,16 +1386,8 @@
               <w:rPr>
                 <w:b w:val="0"/>
               </w:rPr>
-              <w:t xml:space="preserve">Daily </w:t>
-            </w:r>
-            <w:proofErr w:type="spellStart"/>
-            <w:r>
-              <w:rPr>
-                <w:b w:val="0"/>
-              </w:rPr>
-              <w:t>Scrum</w:t>
-            </w:r>
-            <w:proofErr w:type="spellEnd"/>
+              <w:t>Daily Scrum</w:t>
+            </w:r>
           </w:p>
         </w:tc>
         <w:tc>
@@ -1627,11 +1399,32 @@
               <w:cnfStyle w:val="000000100000" w:firstRow="0" w:lastRow="0" w:firstColumn="0" w:lastColumn="0" w:oddVBand="0" w:evenVBand="0" w:oddHBand="1" w:evenHBand="0" w:firstRowFirstColumn="0" w:firstRowLastColumn="0" w:lastRowFirstColumn="0" w:lastRowLastColumn="0"/>
             </w:pPr>
             <w:r>
-              <w:t xml:space="preserve">Das Meeting wird jeweils </w:t>
-            </w:r>
-            <w:r>
-              <w:t>dienstags und freitags durchgeführt (es wird kein Protokoll geführt).</w:t>
-            </w:r>
+              <w:t>Das Meeting wird</w:t>
+            </w:r>
+            <w:r>
+              <w:t xml:space="preserve"> zu folgenden Zeiten durchgeführt:</w:t>
+            </w:r>
+          </w:p>
+          <w:p>
+            <w:pPr>
+              <w:cnfStyle w:val="000000100000" w:firstRow="0" w:lastRow="0" w:firstColumn="0" w:lastColumn="0" w:oddVBand="0" w:evenVBand="0" w:oddHBand="1" w:evenHBand="0" w:firstRowFirstColumn="0" w:firstRowLastColumn="0" w:lastRowFirstColumn="0" w:lastRowLastColumn="0"/>
+            </w:pPr>
+            <w:r>
+              <w:t>Dienstag, 9.50-10.10: Daily Scrum</w:t>
+            </w:r>
+          </w:p>
+          <w:p>
+            <w:pPr>
+              <w:cnfStyle w:val="000000100000" w:firstRow="0" w:lastRow="0" w:firstColumn="0" w:lastColumn="0" w:oddVBand="0" w:evenVBand="0" w:oddHBand="1" w:evenHBand="0" w:firstRowFirstColumn="0" w:firstRowLastColumn="0" w:lastRowFirstColumn="0" w:lastRowLastColumn="0"/>
+            </w:pPr>
+            <w:r>
+              <w:t>Donnerstag, 9.50-10.10</w:t>
+            </w:r>
+            <w:r>
+              <w:t>: Daily Scrum</w:t>
+            </w:r>
+            <w:bookmarkStart w:id="20" w:name="_GoBack"/>
+            <w:bookmarkEnd w:id="20"/>
           </w:p>
         </w:tc>
       </w:tr>
@@ -1718,28 +1511,12 @@
                 <w:b w:val="0"/>
               </w:rPr>
             </w:pPr>
-            <w:proofErr w:type="spellStart"/>
             <w:r>
               <w:rPr>
                 <w:b w:val="0"/>
               </w:rPr>
-              <w:t>Product</w:t>
-            </w:r>
-            <w:proofErr w:type="spellEnd"/>
-            <w:r>
-              <w:rPr>
-                <w:b w:val="0"/>
-              </w:rPr>
-              <w:t xml:space="preserve"> </w:t>
-            </w:r>
-            <w:proofErr w:type="spellStart"/>
-            <w:r>
-              <w:rPr>
-                <w:b w:val="0"/>
-              </w:rPr>
-              <w:t>Backlog</w:t>
-            </w:r>
-            <w:proofErr w:type="spellEnd"/>
+              <w:t>Product Backlog</w:t>
+            </w:r>
           </w:p>
         </w:tc>
         <w:tc>
@@ -1751,31 +1528,7 @@
               <w:cnfStyle w:val="000000010000" w:firstRow="0" w:lastRow="0" w:firstColumn="0" w:lastColumn="0" w:oddVBand="0" w:evenVBand="0" w:oddHBand="0" w:evenHBand="1" w:firstRowFirstColumn="0" w:firstRowLastColumn="0" w:lastRowFirstColumn="0" w:lastRowLastColumn="0"/>
             </w:pPr>
             <w:r>
-              <w:t xml:space="preserve">Die Anforderungen an das Produkt sind als Tickets </w:t>
-            </w:r>
-            <w:proofErr w:type="gramStart"/>
-            <w:r>
-              <w:t>im</w:t>
-            </w:r>
-            <w:proofErr w:type="gramEnd"/>
-            <w:r>
-              <w:t xml:space="preserve"> </w:t>
-            </w:r>
-            <w:proofErr w:type="spellStart"/>
-            <w:r>
-              <w:t>Redmine</w:t>
-            </w:r>
-            <w:proofErr w:type="spellEnd"/>
-            <w:r>
-              <w:t xml:space="preserve"> erfasst. Die Schätzung des Aufwands geschieht für jede Anforderung auf dem entsprechenden Ticket nach dem Modell </w:t>
-            </w:r>
-            <w:proofErr w:type="spellStart"/>
-            <w:r>
-              <w:t>Planning</w:t>
-            </w:r>
-            <w:proofErr w:type="spellEnd"/>
-            <w:r>
-              <w:t xml:space="preserve"> Poker.</w:t>
+              <w:t>Die Anforderungen an das Produkt sind als Tickets im Redmine erfasst. Die Schätzung des Aufwands geschieht für jede Anforderung auf dem entsprechenden Ticket nach dem Modell Planning Poker.</w:t>
             </w:r>
           </w:p>
         </w:tc>
@@ -1799,16 +1552,8 @@
               <w:rPr>
                 <w:b w:val="0"/>
               </w:rPr>
-              <w:t xml:space="preserve">Sprint </w:t>
-            </w:r>
-            <w:proofErr w:type="spellStart"/>
-            <w:r>
-              <w:rPr>
-                <w:b w:val="0"/>
-              </w:rPr>
-              <w:t>Backlog</w:t>
-            </w:r>
-            <w:proofErr w:type="spellEnd"/>
+              <w:t>Sprint Backlog</w:t>
+            </w:r>
           </w:p>
         </w:tc>
         <w:tc>
@@ -1829,35 +1574,11 @@
               <w:t xml:space="preserve"> Sprint</w:t>
             </w:r>
             <w:r>
-              <w:t xml:space="preserve"> geplanten Aufgaben existieren </w:t>
-            </w:r>
-            <w:proofErr w:type="gramStart"/>
-            <w:r>
-              <w:t>im</w:t>
-            </w:r>
-            <w:proofErr w:type="gramEnd"/>
-            <w:r>
-              <w:t xml:space="preserve"> </w:t>
-            </w:r>
-            <w:proofErr w:type="spellStart"/>
-            <w:r>
-              <w:t>Redmine</w:t>
-            </w:r>
-            <w:proofErr w:type="spellEnd"/>
-            <w:r>
-              <w:t xml:space="preserve"> als Ticket, welche dem jeweiligen Sprint zugeordnet sind. Der Restaufwand, der für eine einzelne Aufgabe noch benötigt wird, ist über die Differenz der geschätzten und bisher gebuchten Zeit ersichtlich.</w:t>
+              <w:t xml:space="preserve"> geplanten Aufgaben existieren im Redmine als Ticket, welche dem jeweiligen Sprint zugeordnet sind. Der Restaufwand, der für eine einzelne Aufgabe noch benötigt wird, ist über die Differenz der geschätzten und bisher gebuchten Zeit ersichtlich.</w:t>
             </w:r>
             <w:r>
               <w:br/>
-              <w:t xml:space="preserve">Gleichzeitig dient das </w:t>
-            </w:r>
-            <w:proofErr w:type="spellStart"/>
-            <w:r>
-              <w:t>Redmine</w:t>
-            </w:r>
-            <w:proofErr w:type="spellEnd"/>
-            <w:r>
-              <w:t xml:space="preserve"> als Ersatz für das Taskboard.</w:t>
+              <w:t>Gleichzeitig dient das Redmine als Ersatz für das Taskboard.</w:t>
             </w:r>
           </w:p>
         </w:tc>
@@ -1878,21 +1599,12 @@
                 <w:lang w:val="en-US"/>
               </w:rPr>
             </w:pPr>
-            <w:proofErr w:type="spellStart"/>
             <w:r>
               <w:rPr>
                 <w:b w:val="0"/>
                 <w:lang w:val="en-US"/>
               </w:rPr>
-              <w:t>Burndown</w:t>
-            </w:r>
-            <w:proofErr w:type="spellEnd"/>
-            <w:r>
-              <w:rPr>
-                <w:b w:val="0"/>
-                <w:lang w:val="en-US"/>
-              </w:rPr>
-              <w:t>-Charts</w:t>
+              <w:t>Burndown-Charts</w:t>
             </w:r>
           </w:p>
         </w:tc>
@@ -1905,31 +1617,7 @@
               <w:cnfStyle w:val="000000010000" w:firstRow="0" w:lastRow="0" w:firstColumn="0" w:lastColumn="0" w:oddVBand="0" w:evenVBand="0" w:oddHBand="0" w:evenHBand="1" w:firstRowFirstColumn="0" w:firstRowLastColumn="0" w:lastRowFirstColumn="0" w:lastRowLastColumn="0"/>
             </w:pPr>
             <w:r>
-              <w:t xml:space="preserve">Das Gantt-Diagramm, welches sich </w:t>
-            </w:r>
-            <w:proofErr w:type="gramStart"/>
-            <w:r>
-              <w:t>im</w:t>
-            </w:r>
-            <w:proofErr w:type="gramEnd"/>
-            <w:r>
-              <w:t xml:space="preserve"> </w:t>
-            </w:r>
-            <w:proofErr w:type="spellStart"/>
-            <w:r>
-              <w:t>Redmine</w:t>
-            </w:r>
-            <w:proofErr w:type="spellEnd"/>
-            <w:r>
-              <w:t xml:space="preserve"> anzeigen lässt, erübrigt einen </w:t>
-            </w:r>
-            <w:proofErr w:type="spellStart"/>
-            <w:r>
-              <w:t>Burndown</w:t>
-            </w:r>
-            <w:proofErr w:type="spellEnd"/>
-            <w:r>
-              <w:t>-Chart.</w:t>
+              <w:t>Das Gantt-Diagramm, welches sich im Redmine anzeigen lässt, erübrigt einen Burndown-Chart.</w:t>
             </w:r>
           </w:p>
         </w:tc>
@@ -1968,15 +1656,7 @@
               <w:cnfStyle w:val="000000100000" w:firstRow="0" w:lastRow="0" w:firstColumn="0" w:lastColumn="0" w:oddVBand="0" w:evenVBand="0" w:oddHBand="1" w:evenHBand="0" w:firstRowFirstColumn="0" w:firstRowLastColumn="0" w:lastRowFirstColumn="0" w:lastRowLastColumn="0"/>
             </w:pPr>
             <w:r>
-              <w:t xml:space="preserve">Im </w:t>
-            </w:r>
-            <w:proofErr w:type="spellStart"/>
-            <w:r>
-              <w:t>Redmine</w:t>
-            </w:r>
-            <w:proofErr w:type="spellEnd"/>
-            <w:r>
-              <w:t xml:space="preserve"> Wiki besteht eine Seite zur Eintragung von Hindernissen und Problemen des Projektes.</w:t>
+              <w:t>Im Redmine Wiki besteht eine Seite zur Eintragung von Hindernissen und Problemen des Projektes.</w:t>
             </w:r>
           </w:p>
         </w:tc>
@@ -1997,7 +1677,6 @@
                 <w:lang w:val="en-US"/>
               </w:rPr>
             </w:pPr>
-            <w:proofErr w:type="spellStart"/>
             <w:r>
               <w:rPr>
                 <w:b w:val="0"/>
@@ -2005,7 +1684,6 @@
               </w:rPr>
               <w:t>Releaseplan</w:t>
             </w:r>
-            <w:proofErr w:type="spellEnd"/>
           </w:p>
         </w:tc>
         <w:tc>
@@ -2017,23 +1695,7 @@
               <w:cnfStyle w:val="000000010000" w:firstRow="0" w:lastRow="0" w:firstColumn="0" w:lastColumn="0" w:oddVBand="0" w:evenVBand="0" w:oddHBand="0" w:evenHBand="1" w:firstRowFirstColumn="0" w:firstRowLastColumn="0" w:lastRowFirstColumn="0" w:lastRowLastColumn="0"/>
             </w:pPr>
             <w:r>
-              <w:t xml:space="preserve">Die Tickets </w:t>
-            </w:r>
-            <w:proofErr w:type="gramStart"/>
-            <w:r>
-              <w:t>im</w:t>
-            </w:r>
-            <w:proofErr w:type="gramEnd"/>
-            <w:r>
-              <w:t xml:space="preserve"> </w:t>
-            </w:r>
-            <w:proofErr w:type="spellStart"/>
-            <w:r>
-              <w:t>Redmine</w:t>
-            </w:r>
-            <w:proofErr w:type="spellEnd"/>
-            <w:r>
-              <w:t xml:space="preserve"> bieten einen Überblick über den Zeitplan und die Termine/Meetings. Die erwartete Anzahl Sprints ist unter Roadmap ersichtlich. Für die Behandlung von Risiken siehe Unterkapitel </w:t>
+              <w:t xml:space="preserve">Die Tickets im Redmine bieten einen Überblick über den Zeitplan und die Termine/Meetings. Die erwartete Anzahl Sprints ist unter Roadmap ersichtlich. Für die Behandlung von Risiken siehe Unterkapitel </w:t>
             </w:r>
             <w:r>
               <w:fldChar w:fldCharType="begin"/>
@@ -2150,7 +1812,7 @@
       <w:rPr>
         <w:noProof/>
       </w:rPr>
-      <w:t>9. März 2012</w:t>
+      <w:t>3. April 2012</w:t>
     </w:r>
     <w:r>
       <w:fldChar w:fldCharType="end"/>
@@ -2188,7 +1850,7 @@
         <w:noProof/>
         <w:lang w:val="de-DE"/>
       </w:rPr>
-      <w:t>2</w:t>
+      <w:t>5</w:t>
     </w:r>
     <w:r>
       <w:rPr>
@@ -2202,31 +1864,16 @@
       </w:rPr>
       <w:t xml:space="preserve"> von </w:t>
     </w:r>
-    <w:r>
-      <w:fldChar w:fldCharType="begin"/>
-    </w:r>
-    <w:r>
-      <w:instrText>NUMPAGES  \* Arabic  \* MERGEFORMAT</w:instrText>
-    </w:r>
-    <w:r>
-      <w:fldChar w:fldCharType="separate"/>
-    </w:r>
-    <w:r>
-      <w:rPr>
-        <w:b/>
-        <w:noProof/>
-        <w:lang w:val="de-DE"/>
-      </w:rPr>
-      <w:t>5</w:t>
-    </w:r>
-    <w:r>
-      <w:rPr>
-        <w:b/>
-        <w:noProof/>
-        <w:lang w:val="de-DE"/>
-      </w:rPr>
-      <w:fldChar w:fldCharType="end"/>
-    </w:r>
+    <w:fldSimple w:instr="NUMPAGES  \* Arabic  \* MERGEFORMAT">
+      <w:r>
+        <w:rPr>
+          <w:b/>
+          <w:noProof/>
+          <w:lang w:val="de-DE"/>
+        </w:rPr>
+        <w:t>5</w:t>
+      </w:r>
+    </w:fldSimple>
   </w:p>
 </w:ftr>
 </file>
@@ -5845,7 +5492,7 @@
 </file>
 
 <file path=customXml/itemProps1.xml><?xml version="1.0" encoding="utf-8"?>
-<ds:datastoreItem xmlns:ds="http://schemas.openxmlformats.org/officeDocument/2006/customXml" ds:itemID="{AD9270B4-7219-447F-B3C2-6F889A246FD5}">
+<ds:datastoreItem xmlns:ds="http://schemas.openxmlformats.org/officeDocument/2006/customXml" ds:itemID="{CAB14773-7E20-4387-9CE0-660E9CB109C5}">
   <ds:schemaRefs>
     <ds:schemaRef ds:uri="http://schemas.openxmlformats.org/officeDocument/2006/bibliography"/>
   </ds:schemaRefs>

</xml_diff>

<commit_message>
refs #741 Daily Scrum Daten geändert
Former-commit-id: b4fc724cbec212745bb6ffc15bf45b75e903a46b
</commit_message>
<xml_diff>
--- a/doc/Bericht/05_Technischer Bericht/02_Projektmanagement/Projektmanagement.docx
+++ b/doc/Bericht/05_Technischer Bericht/02_Projektmanagement/Projektmanagement.docx
@@ -186,6 +186,51 @@
           <w:p>
             <w:r>
               <w:t>CH</w:t>
+            </w:r>
+          </w:p>
+        </w:tc>
+      </w:tr>
+      <w:tr>
+        <w:trPr>
+          <w:cnfStyle w:val="000000100000" w:firstRow="0" w:lastRow="0" w:firstColumn="0" w:lastColumn="0" w:oddVBand="0" w:evenVBand="0" w:oddHBand="1" w:evenHBand="0" w:firstRowFirstColumn="0" w:firstRowLastColumn="0" w:lastRowFirstColumn="0" w:lastRowLastColumn="0"/>
+        </w:trPr>
+        <w:tc>
+          <w:tcPr>
+            <w:tcW w:w="1242" w:type="dxa"/>
+          </w:tcPr>
+          <w:p>
+            <w:r>
+              <w:t>13.04.2012</w:t>
+            </w:r>
+          </w:p>
+        </w:tc>
+        <w:tc>
+          <w:tcPr>
+            <w:tcW w:w="993" w:type="dxa"/>
+          </w:tcPr>
+          <w:p>
+            <w:r>
+              <w:t>1.2</w:t>
+            </w:r>
+          </w:p>
+        </w:tc>
+        <w:tc>
+          <w:tcPr>
+            <w:tcW w:w="4674" w:type="dxa"/>
+          </w:tcPr>
+          <w:p>
+            <w:r>
+              <w:t>Änderung Daten Daily Scrum</w:t>
+            </w:r>
+          </w:p>
+        </w:tc>
+        <w:tc>
+          <w:tcPr>
+            <w:tcW w:w="2303" w:type="dxa"/>
+          </w:tcPr>
+          <w:p>
+            <w:r>
+              <w:t>DT</w:t>
             </w:r>
           </w:p>
         </w:tc>
@@ -518,6 +563,7 @@
     </w:p>
     <w:p>
       <w:r>
+        <w:lastRenderedPageBreak/>
         <w:t>Die Aufwandschätzung ergibt sich durch den geschätzten Aufwand pro Ticket im Redmine.</w:t>
       </w:r>
     </w:p>
@@ -534,7 +580,6 @@
       </w:pPr>
       <w:bookmarkStart w:id="2" w:name="_Toc311820647"/>
       <w:r>
-        <w:lastRenderedPageBreak/>
         <w:br w:type="page"/>
       </w:r>
     </w:p>
@@ -1359,10 +1404,7 @@
               <w:t xml:space="preserve"> Sprints durchgeführt.</w:t>
             </w:r>
             <w:r>
-              <w:t xml:space="preserve"> Termin: </w:t>
-            </w:r>
-            <w:r>
-              <w:t>Freitag, 13.00-13.30: Sprintplanung des nächsten Sprints</w:t>
+              <w:t xml:space="preserve"> Termin: Freitag, 13.00-13.30: Sprintplanung des nächsten Sprints</w:t>
             </w:r>
           </w:p>
         </w:tc>
@@ -1418,13 +1460,11 @@
               <w:cnfStyle w:val="000000100000" w:firstRow="0" w:lastRow="0" w:firstColumn="0" w:lastColumn="0" w:oddVBand="0" w:evenVBand="0" w:oddHBand="1" w:evenHBand="0" w:firstRowFirstColumn="0" w:firstRowLastColumn="0" w:lastRowFirstColumn="0" w:lastRowLastColumn="0"/>
             </w:pPr>
             <w:r>
-              <w:t>Donnerstag, 9.50-10.10</w:t>
-            </w:r>
-            <w:r>
-              <w:t>: Daily Scrum</w:t>
-            </w:r>
-            <w:bookmarkStart w:id="20" w:name="_GoBack"/>
-            <w:bookmarkEnd w:id="20"/>
+              <w:t>Donnerstag, 10.20-10.4</w:t>
+            </w:r>
+            <w:r>
+              <w:t>0: Daily Scrum</w:t>
+            </w:r>
           </w:p>
         </w:tc>
       </w:tr>
@@ -1464,6 +1504,17 @@
             <w:r>
               <w:t>Das Review Meeting findet jeweils am letzten Tag des aktuellen Sprints statt.</w:t>
             </w:r>
+            <w:r>
+              <w:t xml:space="preserve"> (</w:t>
+            </w:r>
+            <w:r>
+              <w:t>Freitag, 10.10-10.30: Vorbereitung, Vorbesprechung Meeting</w:t>
+            </w:r>
+            <w:r>
+              <w:t>)</w:t>
+            </w:r>
+            <w:bookmarkStart w:id="20" w:name="_GoBack"/>
+            <w:bookmarkEnd w:id="20"/>
           </w:p>
         </w:tc>
       </w:tr>
@@ -1812,7 +1863,7 @@
       <w:rPr>
         <w:noProof/>
       </w:rPr>
-      <w:t>3. April 2012</w:t>
+      <w:t>13. April 2012</w:t>
     </w:r>
     <w:r>
       <w:fldChar w:fldCharType="end"/>
@@ -1864,16 +1915,31 @@
       </w:rPr>
       <w:t xml:space="preserve"> von </w:t>
     </w:r>
-    <w:fldSimple w:instr="NUMPAGES  \* Arabic  \* MERGEFORMAT">
-      <w:r>
-        <w:rPr>
-          <w:b/>
-          <w:noProof/>
-          <w:lang w:val="de-DE"/>
-        </w:rPr>
-        <w:t>5</w:t>
-      </w:r>
-    </w:fldSimple>
+    <w:r>
+      <w:fldChar w:fldCharType="begin"/>
+    </w:r>
+    <w:r>
+      <w:instrText>NUMPAGES  \* Arabic  \* MERGEFORMAT</w:instrText>
+    </w:r>
+    <w:r>
+      <w:fldChar w:fldCharType="separate"/>
+    </w:r>
+    <w:r>
+      <w:rPr>
+        <w:b/>
+        <w:noProof/>
+        <w:lang w:val="de-DE"/>
+      </w:rPr>
+      <w:t>5</w:t>
+    </w:r>
+    <w:r>
+      <w:rPr>
+        <w:b/>
+        <w:noProof/>
+        <w:lang w:val="de-DE"/>
+      </w:rPr>
+      <w:fldChar w:fldCharType="end"/>
+    </w:r>
   </w:p>
 </w:ftr>
 </file>
@@ -5492,7 +5558,7 @@
 </file>
 
 <file path=customXml/itemProps1.xml><?xml version="1.0" encoding="utf-8"?>
-<ds:datastoreItem xmlns:ds="http://schemas.openxmlformats.org/officeDocument/2006/customXml" ds:itemID="{CAB14773-7E20-4387-9CE0-660E9CB109C5}">
+<ds:datastoreItem xmlns:ds="http://schemas.openxmlformats.org/officeDocument/2006/customXml" ds:itemID="{D8E67978-2FE8-4330-B9CA-705F8777ED5F}">
   <ds:schemaRefs>
     <ds:schemaRef ds:uri="http://schemas.openxmlformats.org/officeDocument/2006/bibliography"/>
   </ds:schemaRefs>

</xml_diff>